<commit_message>
update to the thesis document
</commit_message>
<xml_diff>
--- a/Documents/Thesis3.docx
+++ b/Documents/Thesis3.docx
@@ -20,6 +20,12 @@
         <w:gridCol w:w="7848"/>
       </w:tblGrid>
       <w:tr>
+        <w:tblPrEx>
+          <w:tblCellMar>
+            <w:top w:w="0" w:type="dxa"/>
+            <w:bottom w:w="0" w:type="dxa"/>
+          </w:tblCellMar>
+        </w:tblPrEx>
         <w:trPr>
           <w:trHeight w:val="410"/>
         </w:trPr>
@@ -40,20 +46,27 @@
               <w:autoSpaceDE w:val="0"/>
               <w:autoSpaceDN w:val="0"/>
               <w:adjustRightInd w:val="0"/>
+              <w:spacing w:after="0" w:line="240" w:lineRule="auto"/>
               <w:ind w:hanging="88"/>
+              <w:rPr>
+                <w:rFonts w:eastAsiaTheme="minorEastAsia" w:cs="Times New Roman"/>
+                <w:sz w:val="22"/>
+                <w:lang w:eastAsia="pl-PL"/>
+              </w:rPr>
             </w:pPr>
             <w:r>
               <w:rPr>
-                <w:rFonts w:ascii="Arial" w:hAnsi="Arial" w:cs="Arial"/>
+                <w:rFonts w:ascii="Arial" w:eastAsiaTheme="minorEastAsia" w:hAnsi="Arial" w:cs="Arial"/>
                 <w:noProof/>
                 <w:sz w:val="20"/>
                 <w:szCs w:val="20"/>
+                <w:lang w:eastAsia="pl-PL"/>
               </w:rPr>
               <w:drawing>
                 <wp:inline distT="0" distB="0" distL="0" distR="0">
-                  <wp:extent cx="2219325" cy="495300"/>
-                  <wp:effectExtent l="19050" t="0" r="9525" b="0"/>
-                  <wp:docPr id="10" name="Obraz 1"/>
+                  <wp:extent cx="2225675" cy="491490"/>
+                  <wp:effectExtent l="19050" t="0" r="3175" b="0"/>
+                  <wp:docPr id="12" name="Obraz 7"/>
                   <wp:cNvGraphicFramePr>
                     <a:graphicFrameLocks xmlns:a="http://schemas.openxmlformats.org/drawingml/2006/main" noChangeAspect="1"/>
                   </wp:cNvGraphicFramePr>
@@ -61,13 +74,13 @@
                     <a:graphicData uri="http://schemas.openxmlformats.org/drawingml/2006/picture">
                       <pic:pic xmlns:pic="http://schemas.openxmlformats.org/drawingml/2006/picture">
                         <pic:nvPicPr>
-                          <pic:cNvPr id="0" name="Picture 1"/>
+                          <pic:cNvPr id="0" name="Picture 7"/>
                           <pic:cNvPicPr>
                             <a:picLocks noChangeAspect="1" noChangeArrowheads="1"/>
                           </pic:cNvPicPr>
                         </pic:nvPicPr>
                         <pic:blipFill>
-                          <a:blip r:embed="rId6" cstate="print"/>
+                          <a:blip r:embed="rId8" cstate="print"/>
                           <a:srcRect/>
                           <a:stretch>
                             <a:fillRect/>
@@ -76,7 +89,7 @@
                         <pic:spPr bwMode="auto">
                           <a:xfrm>
                             <a:off x="0" y="0"/>
-                            <a:ext cx="2219325" cy="495300"/>
+                            <a:ext cx="2225675" cy="491490"/>
                           </a:xfrm>
                           <a:prstGeom prst="rect">
                             <a:avLst/>
@@ -99,6 +112,12 @@
         </w:tc>
       </w:tr>
       <w:tr>
+        <w:tblPrEx>
+          <w:tblCellMar>
+            <w:top w:w="0" w:type="dxa"/>
+            <w:bottom w:w="0" w:type="dxa"/>
+          </w:tblCellMar>
+        </w:tblPrEx>
         <w:tc>
           <w:tcPr>
             <w:tcW w:w="1134" w:type="dxa"/>
@@ -117,6 +136,12 @@
               <w:autoSpaceDE w:val="0"/>
               <w:autoSpaceDN w:val="0"/>
               <w:adjustRightInd w:val="0"/>
+              <w:spacing w:after="0" w:line="240" w:lineRule="auto"/>
+              <w:rPr>
+                <w:rFonts w:eastAsiaTheme="minorEastAsia" w:cs="Times New Roman"/>
+                <w:sz w:val="22"/>
+                <w:lang w:eastAsia="pl-PL"/>
+              </w:rPr>
             </w:pPr>
           </w:p>
         </w:tc>
@@ -136,6 +161,12 @@
               <w:autoSpaceDE w:val="0"/>
               <w:autoSpaceDN w:val="0"/>
               <w:adjustRightInd w:val="0"/>
+              <w:spacing w:after="0" w:line="240" w:lineRule="auto"/>
+              <w:rPr>
+                <w:rFonts w:eastAsiaTheme="minorEastAsia" w:cs="Times New Roman"/>
+                <w:sz w:val="22"/>
+                <w:lang w:eastAsia="pl-PL"/>
+              </w:rPr>
             </w:pPr>
           </w:p>
         </w:tc>
@@ -156,19 +187,24 @@
               <w:autoSpaceDE w:val="0"/>
               <w:autoSpaceDN w:val="0"/>
               <w:adjustRightInd w:val="0"/>
-              <w:rPr>
+              <w:spacing w:after="0" w:line="240" w:lineRule="auto"/>
+              <w:rPr>
+                <w:rFonts w:eastAsiaTheme="minorEastAsia" w:cs="Times New Roman"/>
                 <w:b/>
                 <w:bCs/>
                 <w:sz w:val="28"/>
                 <w:szCs w:val="28"/>
+                <w:lang w:eastAsia="pl-PL"/>
               </w:rPr>
             </w:pPr>
             <w:r>
               <w:rPr>
+                <w:rFonts w:eastAsiaTheme="minorEastAsia" w:cs="Times New Roman"/>
                 <w:b/>
                 <w:bCs/>
                 <w:sz w:val="28"/>
                 <w:szCs w:val="28"/>
+                <w:lang w:eastAsia="pl-PL"/>
               </w:rPr>
               <w:t>Wydział Informatyki i Zarządzania</w:t>
             </w:r>
@@ -179,17 +215,22 @@
               <w:autoSpaceDE w:val="0"/>
               <w:autoSpaceDN w:val="0"/>
               <w:adjustRightInd w:val="0"/>
-              <w:rPr>
+              <w:spacing w:after="0" w:line="240" w:lineRule="auto"/>
+              <w:rPr>
+                <w:rFonts w:eastAsiaTheme="minorEastAsia" w:cs="Times New Roman"/>
                 <w:sz w:val="28"/>
                 <w:szCs w:val="28"/>
+                <w:lang w:eastAsia="pl-PL"/>
               </w:rPr>
             </w:pPr>
             <w:r>
               <w:rPr>
+                <w:rFonts w:eastAsiaTheme="minorEastAsia" w:cs="Times New Roman"/>
                 <w:sz w:val="28"/>
                 <w:szCs w:val="28"/>
-              </w:rPr>
-              <w:t>kierunek studiów: Informatyka</w:t>
+                <w:lang w:eastAsia="pl-PL"/>
+              </w:rPr>
+              <w:t>kierunek studiów: wpisz właściwy</w:t>
             </w:r>
           </w:p>
           <w:p>
@@ -198,9 +239,20 @@
               <w:autoSpaceDE w:val="0"/>
               <w:autoSpaceDN w:val="0"/>
               <w:adjustRightInd w:val="0"/>
+              <w:spacing w:after="0" w:line="240" w:lineRule="auto"/>
+              <w:rPr>
+                <w:rFonts w:eastAsiaTheme="minorEastAsia" w:cs="Times New Roman"/>
+                <w:szCs w:val="24"/>
+                <w:lang w:eastAsia="pl-PL"/>
+              </w:rPr>
             </w:pPr>
             <w:r>
-              <w:t>specjalność: Inżynieria Oprogramowania</w:t>
+              <w:rPr>
+                <w:rFonts w:eastAsiaTheme="minorEastAsia" w:cs="Times New Roman"/>
+                <w:szCs w:val="24"/>
+                <w:lang w:eastAsia="pl-PL"/>
+              </w:rPr>
+              <w:t>specjalność: wpisz właściwą</w:t>
             </w:r>
           </w:p>
           <w:p>
@@ -209,7 +261,13 @@
               <w:autoSpaceDE w:val="0"/>
               <w:autoSpaceDN w:val="0"/>
               <w:adjustRightInd w:val="0"/>
+              <w:spacing w:after="0" w:line="240" w:lineRule="auto"/>
               <w:jc w:val="center"/>
+              <w:rPr>
+                <w:rFonts w:eastAsiaTheme="minorEastAsia" w:cs="Times New Roman"/>
+                <w:szCs w:val="24"/>
+                <w:lang w:eastAsia="pl-PL"/>
+              </w:rPr>
             </w:pPr>
           </w:p>
           <w:p>
@@ -218,7 +276,13 @@
               <w:autoSpaceDE w:val="0"/>
               <w:autoSpaceDN w:val="0"/>
               <w:adjustRightInd w:val="0"/>
+              <w:spacing w:after="0" w:line="240" w:lineRule="auto"/>
               <w:jc w:val="center"/>
+              <w:rPr>
+                <w:rFonts w:eastAsiaTheme="minorEastAsia" w:cs="Times New Roman"/>
+                <w:szCs w:val="24"/>
+                <w:lang w:eastAsia="pl-PL"/>
+              </w:rPr>
             </w:pPr>
           </w:p>
           <w:p>
@@ -227,7 +291,13 @@
               <w:autoSpaceDE w:val="0"/>
               <w:autoSpaceDN w:val="0"/>
               <w:adjustRightInd w:val="0"/>
+              <w:spacing w:after="0" w:line="240" w:lineRule="auto"/>
               <w:jc w:val="center"/>
+              <w:rPr>
+                <w:rFonts w:eastAsiaTheme="minorEastAsia" w:cs="Times New Roman"/>
+                <w:szCs w:val="24"/>
+                <w:lang w:eastAsia="pl-PL"/>
+              </w:rPr>
             </w:pPr>
           </w:p>
           <w:p>
@@ -237,16 +307,21 @@
               <w:autoSpaceDE w:val="0"/>
               <w:autoSpaceDN w:val="0"/>
               <w:adjustRightInd w:val="0"/>
+              <w:spacing w:after="0" w:line="240" w:lineRule="auto"/>
               <w:jc w:val="center"/>
               <w:rPr>
+                <w:rFonts w:eastAsiaTheme="minorEastAsia" w:cs="Times New Roman"/>
                 <w:sz w:val="36"/>
                 <w:szCs w:val="36"/>
+                <w:lang w:eastAsia="pl-PL"/>
               </w:rPr>
             </w:pPr>
             <w:r>
               <w:rPr>
+                <w:rFonts w:eastAsiaTheme="minorEastAsia" w:cs="Times New Roman"/>
                 <w:sz w:val="36"/>
                 <w:szCs w:val="36"/>
+                <w:lang w:eastAsia="pl-PL"/>
               </w:rPr>
               <w:t>Praca dyplomowa - magisterska</w:t>
             </w:r>
@@ -257,7 +332,13 @@
               <w:autoSpaceDE w:val="0"/>
               <w:autoSpaceDN w:val="0"/>
               <w:adjustRightInd w:val="0"/>
+              <w:spacing w:after="0" w:line="240" w:lineRule="auto"/>
               <w:jc w:val="center"/>
+              <w:rPr>
+                <w:rFonts w:eastAsiaTheme="minorEastAsia" w:cs="Times New Roman"/>
+                <w:szCs w:val="24"/>
+                <w:lang w:eastAsia="pl-PL"/>
+              </w:rPr>
             </w:pPr>
           </w:p>
           <w:p>
@@ -266,7 +347,13 @@
               <w:autoSpaceDE w:val="0"/>
               <w:autoSpaceDN w:val="0"/>
               <w:adjustRightInd w:val="0"/>
+              <w:spacing w:after="0" w:line="240" w:lineRule="auto"/>
               <w:jc w:val="center"/>
+              <w:rPr>
+                <w:rFonts w:eastAsiaTheme="minorEastAsia" w:cs="Times New Roman"/>
+                <w:szCs w:val="24"/>
+                <w:lang w:eastAsia="pl-PL"/>
+              </w:rPr>
             </w:pPr>
           </w:p>
           <w:p>
@@ -275,7 +362,13 @@
               <w:autoSpaceDE w:val="0"/>
               <w:autoSpaceDN w:val="0"/>
               <w:adjustRightInd w:val="0"/>
+              <w:spacing w:after="0" w:line="240" w:lineRule="auto"/>
               <w:jc w:val="center"/>
+              <w:rPr>
+                <w:rFonts w:eastAsiaTheme="minorEastAsia" w:cs="Times New Roman"/>
+                <w:szCs w:val="24"/>
+                <w:lang w:eastAsia="pl-PL"/>
+              </w:rPr>
             </w:pPr>
           </w:p>
           <w:p>
@@ -285,22 +378,27 @@
               <w:autoSpaceDE w:val="0"/>
               <w:autoSpaceDN w:val="0"/>
               <w:adjustRightInd w:val="0"/>
+              <w:spacing w:after="0" w:line="240" w:lineRule="auto"/>
               <w:jc w:val="center"/>
               <w:rPr>
+                <w:rFonts w:eastAsiaTheme="minorEastAsia" w:cs="Times New Roman"/>
                 <w:b/>
                 <w:bCs/>
                 <w:sz w:val="32"/>
                 <w:szCs w:val="32"/>
+                <w:lang w:eastAsia="pl-PL"/>
               </w:rPr>
             </w:pPr>
             <w:r>
               <w:rPr>
+                <w:rFonts w:eastAsiaTheme="minorEastAsia" w:cs="Times New Roman"/>
                 <w:b/>
                 <w:bCs/>
                 <w:sz w:val="32"/>
                 <w:szCs w:val="32"/>
-              </w:rPr>
-              <w:t>Algorytmy ewolucyjne w zadaniu klasteryzacji.</w:t>
+                <w:lang w:eastAsia="pl-PL"/>
+              </w:rPr>
+              <w:t>Algorytmy ewolucyjne w zadaniu klasteryzacji</w:t>
             </w:r>
           </w:p>
           <w:p>
@@ -309,7 +407,13 @@
               <w:autoSpaceDE w:val="0"/>
               <w:autoSpaceDN w:val="0"/>
               <w:adjustRightInd w:val="0"/>
+              <w:spacing w:after="0" w:line="240" w:lineRule="auto"/>
               <w:jc w:val="center"/>
+              <w:rPr>
+                <w:rFonts w:eastAsiaTheme="minorEastAsia" w:cs="Times New Roman"/>
+                <w:szCs w:val="24"/>
+                <w:lang w:eastAsia="pl-PL"/>
+              </w:rPr>
             </w:pPr>
           </w:p>
           <w:p>
@@ -318,7 +422,13 @@
               <w:autoSpaceDE w:val="0"/>
               <w:autoSpaceDN w:val="0"/>
               <w:adjustRightInd w:val="0"/>
+              <w:spacing w:after="0" w:line="240" w:lineRule="auto"/>
               <w:jc w:val="center"/>
+              <w:rPr>
+                <w:rFonts w:eastAsiaTheme="minorEastAsia" w:cs="Times New Roman"/>
+                <w:szCs w:val="24"/>
+                <w:lang w:eastAsia="pl-PL"/>
+              </w:rPr>
             </w:pPr>
           </w:p>
           <w:p>
@@ -328,16 +438,21 @@
               <w:autoSpaceDE w:val="0"/>
               <w:autoSpaceDN w:val="0"/>
               <w:adjustRightInd w:val="0"/>
+              <w:spacing w:after="0" w:line="240" w:lineRule="auto"/>
               <w:jc w:val="center"/>
               <w:rPr>
+                <w:rFonts w:eastAsiaTheme="minorEastAsia" w:cs="Times New Roman"/>
                 <w:sz w:val="28"/>
                 <w:szCs w:val="28"/>
+                <w:lang w:eastAsia="pl-PL"/>
               </w:rPr>
             </w:pPr>
             <w:r>
               <w:rPr>
+                <w:rFonts w:eastAsiaTheme="minorEastAsia" w:cs="Times New Roman"/>
                 <w:sz w:val="28"/>
                 <w:szCs w:val="28"/>
+                <w:lang w:eastAsia="pl-PL"/>
               </w:rPr>
               <w:t>Jarosław Wojtasik</w:t>
             </w:r>
@@ -348,6 +463,12 @@
               <w:autoSpaceDE w:val="0"/>
               <w:autoSpaceDN w:val="0"/>
               <w:adjustRightInd w:val="0"/>
+              <w:spacing w:after="0" w:line="240" w:lineRule="auto"/>
+              <w:rPr>
+                <w:rFonts w:eastAsiaTheme="minorEastAsia" w:cs="Times New Roman"/>
+                <w:szCs w:val="24"/>
+                <w:lang w:eastAsia="pl-PL"/>
+              </w:rPr>
             </w:pPr>
           </w:p>
           <w:p>
@@ -356,6 +477,12 @@
               <w:autoSpaceDE w:val="0"/>
               <w:autoSpaceDN w:val="0"/>
               <w:adjustRightInd w:val="0"/>
+              <w:spacing w:after="0" w:line="240" w:lineRule="auto"/>
+              <w:rPr>
+                <w:rFonts w:eastAsiaTheme="minorEastAsia" w:cs="Times New Roman"/>
+                <w:szCs w:val="24"/>
+                <w:lang w:eastAsia="pl-PL"/>
+              </w:rPr>
             </w:pPr>
           </w:p>
           <w:p>
@@ -364,6 +491,12 @@
               <w:autoSpaceDE w:val="0"/>
               <w:autoSpaceDN w:val="0"/>
               <w:adjustRightInd w:val="0"/>
+              <w:spacing w:after="0" w:line="240" w:lineRule="auto"/>
+              <w:rPr>
+                <w:rFonts w:eastAsiaTheme="minorEastAsia" w:cs="Times New Roman"/>
+                <w:szCs w:val="24"/>
+                <w:lang w:eastAsia="pl-PL"/>
+              </w:rPr>
             </w:pPr>
           </w:p>
           <w:p>
@@ -372,6 +505,12 @@
               <w:autoSpaceDE w:val="0"/>
               <w:autoSpaceDN w:val="0"/>
               <w:adjustRightInd w:val="0"/>
+              <w:spacing w:after="0" w:line="240" w:lineRule="auto"/>
+              <w:rPr>
+                <w:rFonts w:eastAsiaTheme="minorEastAsia" w:cs="Times New Roman"/>
+                <w:szCs w:val="24"/>
+                <w:lang w:eastAsia="pl-PL"/>
+              </w:rPr>
             </w:pPr>
           </w:p>
           <w:p>
@@ -380,11 +519,19 @@
               <w:autoSpaceDE w:val="0"/>
               <w:autoSpaceDN w:val="0"/>
               <w:adjustRightInd w:val="0"/>
+              <w:spacing w:after="0" w:line="240" w:lineRule="auto"/>
               <w:jc w:val="right"/>
+              <w:rPr>
+                <w:rFonts w:eastAsiaTheme="minorEastAsia" w:cs="Times New Roman"/>
+                <w:sz w:val="22"/>
+                <w:lang w:eastAsia="pl-PL"/>
+              </w:rPr>
             </w:pPr>
             <w:r>
               <w:rPr>
+                <w:rFonts w:eastAsiaTheme="minorEastAsia" w:cs="Times New Roman"/>
                 <w:sz w:val="22"/>
+                <w:lang w:eastAsia="pl-PL"/>
               </w:rPr>
               <w:t>słowa kluczowe:</w:t>
             </w:r>
@@ -395,13 +542,21 @@
               <w:autoSpaceDE w:val="0"/>
               <w:autoSpaceDN w:val="0"/>
               <w:adjustRightInd w:val="0"/>
+              <w:spacing w:after="0" w:line="240" w:lineRule="auto"/>
               <w:jc w:val="right"/>
+              <w:rPr>
+                <w:rFonts w:eastAsiaTheme="minorEastAsia" w:cs="Times New Roman"/>
+                <w:sz w:val="22"/>
+                <w:lang w:eastAsia="pl-PL"/>
+              </w:rPr>
             </w:pPr>
             <w:r>
               <w:rPr>
+                <w:rFonts w:eastAsiaTheme="minorEastAsia" w:cs="Times New Roman"/>
                 <w:sz w:val="22"/>
-              </w:rPr>
-              <w:t>Klasteryzacja</w:t>
+                <w:lang w:eastAsia="pl-PL"/>
+              </w:rPr>
+              <w:t>1 linia</w:t>
             </w:r>
           </w:p>
           <w:p>
@@ -410,13 +565,21 @@
               <w:autoSpaceDE w:val="0"/>
               <w:autoSpaceDN w:val="0"/>
               <w:adjustRightInd w:val="0"/>
+              <w:spacing w:after="0" w:line="240" w:lineRule="auto"/>
               <w:jc w:val="right"/>
+              <w:rPr>
+                <w:rFonts w:eastAsiaTheme="minorEastAsia" w:cs="Times New Roman"/>
+                <w:sz w:val="22"/>
+                <w:lang w:eastAsia="pl-PL"/>
+              </w:rPr>
             </w:pPr>
             <w:r>
               <w:rPr>
+                <w:rFonts w:eastAsiaTheme="minorEastAsia" w:cs="Times New Roman"/>
                 <w:sz w:val="22"/>
-              </w:rPr>
-              <w:t>Obliczenia ewolucyjne</w:t>
+                <w:lang w:eastAsia="pl-PL"/>
+              </w:rPr>
+              <w:t>2 linia</w:t>
             </w:r>
           </w:p>
           <w:p>
@@ -425,147 +588,21 @@
               <w:autoSpaceDE w:val="0"/>
               <w:autoSpaceDN w:val="0"/>
               <w:adjustRightInd w:val="0"/>
+              <w:spacing w:after="0" w:line="240" w:lineRule="auto"/>
               <w:jc w:val="right"/>
+              <w:rPr>
+                <w:rFonts w:eastAsiaTheme="minorEastAsia" w:cs="Times New Roman"/>
+                <w:sz w:val="22"/>
+                <w:lang w:eastAsia="pl-PL"/>
+              </w:rPr>
             </w:pPr>
             <w:r>
               <w:rPr>
+                <w:rFonts w:eastAsiaTheme="minorEastAsia" w:cs="Times New Roman"/>
                 <w:sz w:val="22"/>
-              </w:rPr>
-              <w:t>Data mining</w:t>
-            </w:r>
-          </w:p>
-          <w:p>
-            <w:pPr>
-              <w:widowControl w:val="0"/>
-              <w:tabs>
-                <w:tab w:val="left" w:pos="479"/>
-              </w:tabs>
-              <w:autoSpaceDE w:val="0"/>
-              <w:autoSpaceDN w:val="0"/>
-              <w:adjustRightInd w:val="0"/>
-              <w:jc w:val="both"/>
-            </w:pPr>
-            <w:r>
-              <w:rPr>
-                <w:sz w:val="22"/>
-              </w:rPr>
-              <w:tab/>
-              <w:t>krótkie streszczenie:</w:t>
-            </w:r>
-          </w:p>
-          <w:p>
-            <w:pPr>
-              <w:widowControl w:val="0"/>
-              <w:tabs>
-                <w:tab w:val="left" w:pos="479"/>
-              </w:tabs>
-              <w:autoSpaceDE w:val="0"/>
-              <w:autoSpaceDN w:val="0"/>
-              <w:adjustRightInd w:val="0"/>
-              <w:jc w:val="both"/>
-            </w:pPr>
-            <w:r>
-              <w:rPr>
-                <w:sz w:val="22"/>
-              </w:rPr>
-              <w:tab/>
-              <w:t>1 linia</w:t>
-            </w:r>
-          </w:p>
-          <w:p>
-            <w:pPr>
-              <w:widowControl w:val="0"/>
-              <w:tabs>
-                <w:tab w:val="left" w:pos="479"/>
-              </w:tabs>
-              <w:autoSpaceDE w:val="0"/>
-              <w:autoSpaceDN w:val="0"/>
-              <w:adjustRightInd w:val="0"/>
-              <w:jc w:val="both"/>
-            </w:pPr>
-            <w:r>
-              <w:rPr>
-                <w:sz w:val="22"/>
-              </w:rPr>
-              <w:lastRenderedPageBreak/>
-              <w:tab/>
-              <w:t>2 linia</w:t>
-            </w:r>
-          </w:p>
-          <w:p>
-            <w:pPr>
-              <w:widowControl w:val="0"/>
-              <w:tabs>
-                <w:tab w:val="left" w:pos="479"/>
-              </w:tabs>
-              <w:autoSpaceDE w:val="0"/>
-              <w:autoSpaceDN w:val="0"/>
-              <w:adjustRightInd w:val="0"/>
-              <w:jc w:val="both"/>
-            </w:pPr>
-            <w:r>
-              <w:rPr>
-                <w:sz w:val="22"/>
-              </w:rPr>
-              <w:tab/>
+                <w:lang w:eastAsia="pl-PL"/>
+              </w:rPr>
               <w:t>3 linia</w:t>
-            </w:r>
-          </w:p>
-          <w:p>
-            <w:pPr>
-              <w:widowControl w:val="0"/>
-              <w:tabs>
-                <w:tab w:val="left" w:pos="479"/>
-              </w:tabs>
-              <w:autoSpaceDE w:val="0"/>
-              <w:autoSpaceDN w:val="0"/>
-              <w:adjustRightInd w:val="0"/>
-              <w:jc w:val="both"/>
-            </w:pPr>
-            <w:r>
-              <w:rPr>
-                <w:sz w:val="22"/>
-              </w:rPr>
-              <w:tab/>
-              <w:t>4 linia</w:t>
-            </w:r>
-          </w:p>
-          <w:p>
-            <w:pPr>
-              <w:widowControl w:val="0"/>
-              <w:tabs>
-                <w:tab w:val="left" w:pos="479"/>
-              </w:tabs>
-              <w:autoSpaceDE w:val="0"/>
-              <w:autoSpaceDN w:val="0"/>
-              <w:adjustRightInd w:val="0"/>
-              <w:jc w:val="both"/>
-            </w:pPr>
-            <w:r>
-              <w:rPr>
-                <w:sz w:val="22"/>
-              </w:rPr>
-              <w:tab/>
-              <w:t>5 linia</w:t>
-            </w:r>
-          </w:p>
-          <w:p>
-            <w:pPr>
-              <w:widowControl w:val="0"/>
-              <w:tabs>
-                <w:tab w:val="left" w:pos="479"/>
-              </w:tabs>
-              <w:autoSpaceDE w:val="0"/>
-              <w:autoSpaceDN w:val="0"/>
-              <w:adjustRightInd w:val="0"/>
-              <w:jc w:val="both"/>
-            </w:pPr>
-            <w:r>
-              <w:rPr>
-                <w:sz w:val="22"/>
-              </w:rPr>
-              <w:tab/>
-              <w:t>6 linia</w:t>
             </w:r>
           </w:p>
           <w:p>
@@ -574,6 +611,173 @@
               <w:autoSpaceDE w:val="0"/>
               <w:autoSpaceDN w:val="0"/>
               <w:adjustRightInd w:val="0"/>
+              <w:spacing w:after="0" w:line="240" w:lineRule="auto"/>
+              <w:jc w:val="both"/>
+              <w:rPr>
+                <w:rFonts w:eastAsiaTheme="minorEastAsia" w:cs="Times New Roman"/>
+                <w:sz w:val="22"/>
+                <w:lang w:eastAsia="pl-PL"/>
+              </w:rPr>
+            </w:pPr>
+            <w:r>
+              <w:rPr>
+                <w:rFonts w:eastAsiaTheme="minorEastAsia" w:cs="Times New Roman"/>
+                <w:sz w:val="22"/>
+                <w:lang w:eastAsia="pl-PL"/>
+              </w:rPr>
+              <w:t xml:space="preserve">          krótkie streszczenie:</w:t>
+            </w:r>
+          </w:p>
+          <w:p>
+            <w:pPr>
+              <w:widowControl w:val="0"/>
+              <w:autoSpaceDE w:val="0"/>
+              <w:autoSpaceDN w:val="0"/>
+              <w:adjustRightInd w:val="0"/>
+              <w:spacing w:after="0" w:line="240" w:lineRule="auto"/>
+              <w:jc w:val="both"/>
+              <w:rPr>
+                <w:rFonts w:eastAsiaTheme="minorEastAsia" w:cs="Times New Roman"/>
+                <w:sz w:val="22"/>
+                <w:lang w:eastAsia="pl-PL"/>
+              </w:rPr>
+            </w:pPr>
+            <w:r>
+              <w:rPr>
+                <w:rFonts w:eastAsiaTheme="minorEastAsia" w:cs="Times New Roman"/>
+                <w:sz w:val="22"/>
+                <w:lang w:eastAsia="pl-PL"/>
+              </w:rPr>
+              <w:t xml:space="preserve">          1 linia</w:t>
+            </w:r>
+          </w:p>
+          <w:p>
+            <w:pPr>
+              <w:widowControl w:val="0"/>
+              <w:autoSpaceDE w:val="0"/>
+              <w:autoSpaceDN w:val="0"/>
+              <w:adjustRightInd w:val="0"/>
+              <w:spacing w:after="0" w:line="240" w:lineRule="auto"/>
+              <w:jc w:val="both"/>
+              <w:rPr>
+                <w:rFonts w:eastAsiaTheme="minorEastAsia" w:cs="Times New Roman"/>
+                <w:sz w:val="22"/>
+                <w:lang w:eastAsia="pl-PL"/>
+              </w:rPr>
+            </w:pPr>
+            <w:r>
+              <w:rPr>
+                <w:rFonts w:eastAsiaTheme="minorEastAsia" w:cs="Times New Roman"/>
+                <w:sz w:val="22"/>
+                <w:lang w:eastAsia="pl-PL"/>
+              </w:rPr>
+              <w:t xml:space="preserve">          2 linia</w:t>
+            </w:r>
+          </w:p>
+          <w:p>
+            <w:pPr>
+              <w:widowControl w:val="0"/>
+              <w:autoSpaceDE w:val="0"/>
+              <w:autoSpaceDN w:val="0"/>
+              <w:adjustRightInd w:val="0"/>
+              <w:spacing w:after="0" w:line="240" w:lineRule="auto"/>
+              <w:jc w:val="both"/>
+              <w:rPr>
+                <w:rFonts w:eastAsiaTheme="minorEastAsia" w:cs="Times New Roman"/>
+                <w:sz w:val="22"/>
+                <w:lang w:eastAsia="pl-PL"/>
+              </w:rPr>
+            </w:pPr>
+            <w:r>
+              <w:rPr>
+                <w:rFonts w:eastAsiaTheme="minorEastAsia" w:cs="Times New Roman"/>
+                <w:sz w:val="22"/>
+                <w:lang w:eastAsia="pl-PL"/>
+              </w:rPr>
+              <w:t xml:space="preserve">          3 linia</w:t>
+            </w:r>
+          </w:p>
+          <w:p>
+            <w:pPr>
+              <w:widowControl w:val="0"/>
+              <w:autoSpaceDE w:val="0"/>
+              <w:autoSpaceDN w:val="0"/>
+              <w:adjustRightInd w:val="0"/>
+              <w:spacing w:after="0" w:line="240" w:lineRule="auto"/>
+              <w:jc w:val="both"/>
+              <w:rPr>
+                <w:rFonts w:eastAsiaTheme="minorEastAsia" w:cs="Times New Roman"/>
+                <w:sz w:val="22"/>
+                <w:lang w:eastAsia="pl-PL"/>
+              </w:rPr>
+            </w:pPr>
+            <w:r>
+              <w:rPr>
+                <w:rFonts w:eastAsiaTheme="minorEastAsia" w:cs="Times New Roman"/>
+                <w:sz w:val="22"/>
+                <w:lang w:eastAsia="pl-PL"/>
+              </w:rPr>
+              <w:t xml:space="preserve">          4 linia</w:t>
+            </w:r>
+          </w:p>
+          <w:p>
+            <w:pPr>
+              <w:widowControl w:val="0"/>
+              <w:autoSpaceDE w:val="0"/>
+              <w:autoSpaceDN w:val="0"/>
+              <w:adjustRightInd w:val="0"/>
+              <w:spacing w:after="0" w:line="240" w:lineRule="auto"/>
+              <w:jc w:val="both"/>
+              <w:rPr>
+                <w:rFonts w:eastAsiaTheme="minorEastAsia" w:cs="Times New Roman"/>
+                <w:sz w:val="22"/>
+                <w:lang w:eastAsia="pl-PL"/>
+              </w:rPr>
+            </w:pPr>
+            <w:r>
+              <w:rPr>
+                <w:rFonts w:eastAsiaTheme="minorEastAsia" w:cs="Times New Roman"/>
+                <w:sz w:val="22"/>
+                <w:lang w:eastAsia="pl-PL"/>
+              </w:rPr>
+              <w:t xml:space="preserve">          5 linia</w:t>
+            </w:r>
+          </w:p>
+          <w:p>
+            <w:pPr>
+              <w:widowControl w:val="0"/>
+              <w:autoSpaceDE w:val="0"/>
+              <w:autoSpaceDN w:val="0"/>
+              <w:adjustRightInd w:val="0"/>
+              <w:spacing w:after="0" w:line="240" w:lineRule="auto"/>
+              <w:jc w:val="both"/>
+              <w:rPr>
+                <w:rFonts w:eastAsiaTheme="minorEastAsia" w:cs="Times New Roman"/>
+                <w:sz w:val="22"/>
+                <w:lang w:eastAsia="pl-PL"/>
+              </w:rPr>
+            </w:pPr>
+            <w:r>
+              <w:rPr>
+                <w:rFonts w:eastAsiaTheme="minorEastAsia" w:cs="Times New Roman"/>
+                <w:sz w:val="22"/>
+                <w:lang w:eastAsia="pl-PL"/>
+              </w:rPr>
+              <w:t xml:space="preserve">          6 linia</w:t>
+            </w:r>
+          </w:p>
+          <w:p>
+            <w:pPr>
+              <w:widowControl w:val="0"/>
+              <w:autoSpaceDE w:val="0"/>
+              <w:autoSpaceDN w:val="0"/>
+              <w:adjustRightInd w:val="0"/>
+              <w:spacing w:after="0" w:line="240" w:lineRule="auto"/>
+              <w:rPr>
+                <w:rFonts w:eastAsiaTheme="minorEastAsia" w:cs="Times New Roman"/>
+                <w:sz w:val="22"/>
+                <w:lang w:eastAsia="pl-PL"/>
+              </w:rPr>
             </w:pPr>
           </w:p>
           <w:p>
@@ -582,6 +786,12 @@
               <w:autoSpaceDE w:val="0"/>
               <w:autoSpaceDN w:val="0"/>
               <w:adjustRightInd w:val="0"/>
+              <w:spacing w:after="0" w:line="240" w:lineRule="auto"/>
+              <w:rPr>
+                <w:rFonts w:eastAsiaTheme="minorEastAsia" w:cs="Times New Roman"/>
+                <w:sz w:val="22"/>
+                <w:lang w:eastAsia="pl-PL"/>
+              </w:rPr>
             </w:pPr>
           </w:p>
           <w:tbl>
@@ -609,6 +819,12 @@
               <w:gridCol w:w="1924"/>
             </w:tblGrid>
             <w:tr>
+              <w:tblPrEx>
+                <w:tblCellMar>
+                  <w:top w:w="0" w:type="dxa"/>
+                  <w:bottom w:w="0" w:type="dxa"/>
+                </w:tblCellMar>
+              </w:tblPrEx>
               <w:tc>
                 <w:tcPr>
                   <w:tcW w:w="1923" w:type="dxa"/>
@@ -625,9 +841,19 @@
                     <w:autoSpaceDE w:val="0"/>
                     <w:autoSpaceDN w:val="0"/>
                     <w:adjustRightInd w:val="0"/>
-                    <w:spacing w:before="120"/>
+                    <w:spacing w:before="120" w:after="0" w:line="240" w:lineRule="auto"/>
+                    <w:rPr>
+                      <w:rFonts w:eastAsiaTheme="minorEastAsia" w:cs="Times New Roman"/>
+                      <w:szCs w:val="24"/>
+                      <w:lang w:eastAsia="pl-PL"/>
+                    </w:rPr>
                   </w:pPr>
                   <w:r>
+                    <w:rPr>
+                      <w:rFonts w:eastAsiaTheme="minorEastAsia" w:cs="Times New Roman"/>
+                      <w:szCs w:val="24"/>
+                      <w:lang w:eastAsia="pl-PL"/>
+                    </w:rPr>
                     <w:t>Promotor:</w:t>
                   </w:r>
                 </w:p>
@@ -648,9 +874,19 @@
                     <w:autoSpaceDE w:val="0"/>
                     <w:autoSpaceDN w:val="0"/>
                     <w:adjustRightInd w:val="0"/>
-                    <w:spacing w:before="120"/>
+                    <w:spacing w:before="120" w:after="0" w:line="240" w:lineRule="auto"/>
+                    <w:rPr>
+                      <w:rFonts w:eastAsiaTheme="minorEastAsia" w:cs="Times New Roman"/>
+                      <w:szCs w:val="24"/>
+                      <w:lang w:eastAsia="pl-PL"/>
+                    </w:rPr>
                   </w:pPr>
                   <w:r>
+                    <w:rPr>
+                      <w:rFonts w:eastAsiaTheme="minorEastAsia" w:cs="Times New Roman"/>
+                      <w:szCs w:val="24"/>
+                      <w:lang w:eastAsia="pl-PL"/>
+                    </w:rPr>
                     <w:t>.............................</w:t>
                   </w:r>
                 </w:p>
@@ -671,9 +907,19 @@
                     <w:autoSpaceDE w:val="0"/>
                     <w:autoSpaceDN w:val="0"/>
                     <w:adjustRightInd w:val="0"/>
-                    <w:spacing w:before="120"/>
+                    <w:spacing w:before="120" w:after="0" w:line="240" w:lineRule="auto"/>
+                    <w:rPr>
+                      <w:rFonts w:eastAsiaTheme="minorEastAsia" w:cs="Times New Roman"/>
+                      <w:szCs w:val="24"/>
+                      <w:lang w:eastAsia="pl-PL"/>
+                    </w:rPr>
                   </w:pPr>
                   <w:r>
+                    <w:rPr>
+                      <w:rFonts w:eastAsiaTheme="minorEastAsia" w:cs="Times New Roman"/>
+                      <w:szCs w:val="24"/>
+                      <w:lang w:eastAsia="pl-PL"/>
+                    </w:rPr>
                     <w:t>.........................</w:t>
                   </w:r>
                 </w:p>
@@ -694,15 +940,31 @@
                     <w:autoSpaceDE w:val="0"/>
                     <w:autoSpaceDN w:val="0"/>
                     <w:adjustRightInd w:val="0"/>
-                    <w:spacing w:before="120"/>
+                    <w:spacing w:before="120" w:after="0" w:line="240" w:lineRule="auto"/>
+                    <w:rPr>
+                      <w:rFonts w:eastAsiaTheme="minorEastAsia" w:cs="Times New Roman"/>
+                      <w:szCs w:val="24"/>
+                      <w:lang w:eastAsia="pl-PL"/>
+                    </w:rPr>
                   </w:pPr>
                   <w:r>
+                    <w:rPr>
+                      <w:rFonts w:eastAsiaTheme="minorEastAsia" w:cs="Times New Roman"/>
+                      <w:szCs w:val="24"/>
+                      <w:lang w:eastAsia="pl-PL"/>
+                    </w:rPr>
                     <w:t>.......................</w:t>
                   </w:r>
                 </w:p>
               </w:tc>
             </w:tr>
             <w:tr>
+              <w:tblPrEx>
+                <w:tblCellMar>
+                  <w:top w:w="0" w:type="dxa"/>
+                  <w:bottom w:w="0" w:type="dxa"/>
+                </w:tblCellMar>
+              </w:tblPrEx>
               <w:tc>
                 <w:tcPr>
                   <w:tcW w:w="1923" w:type="dxa"/>
@@ -719,7 +981,12 @@
                     <w:autoSpaceDE w:val="0"/>
                     <w:autoSpaceDN w:val="0"/>
                     <w:adjustRightInd w:val="0"/>
-                    <w:spacing w:before="120"/>
+                    <w:spacing w:before="120" w:after="0" w:line="240" w:lineRule="auto"/>
+                    <w:rPr>
+                      <w:rFonts w:eastAsiaTheme="minorEastAsia" w:cs="Times New Roman"/>
+                      <w:szCs w:val="24"/>
+                      <w:lang w:eastAsia="pl-PL"/>
+                    </w:rPr>
                   </w:pPr>
                 </w:p>
               </w:tc>
@@ -739,17 +1006,23 @@
                     <w:autoSpaceDE w:val="0"/>
                     <w:autoSpaceDN w:val="0"/>
                     <w:adjustRightInd w:val="0"/>
-                    <w:spacing w:before="120"/>
-                    <w:jc w:val="center"/>
+                    <w:spacing w:before="120" w:after="0" w:line="240" w:lineRule="auto"/>
+                    <w:rPr>
+                      <w:rFonts w:eastAsiaTheme="minorEastAsia" w:cs="Times New Roman"/>
+                      <w:szCs w:val="24"/>
+                      <w:lang w:eastAsia="pl-PL"/>
+                    </w:rPr>
                   </w:pPr>
                   <w:r>
                     <w:rPr>
+                      <w:rFonts w:eastAsiaTheme="minorEastAsia" w:cs="Times New Roman"/>
                       <w:i/>
                       <w:iCs/>
                       <w:sz w:val="18"/>
                       <w:szCs w:val="18"/>
+                      <w:lang w:eastAsia="pl-PL"/>
                     </w:rPr>
-                    <w:t>imię i nazwisko</w:t>
+                    <w:t xml:space="preserve">       imię i nazwisko                                              </w:t>
                   </w:r>
                 </w:p>
               </w:tc>
@@ -769,17 +1042,23 @@
                     <w:autoSpaceDE w:val="0"/>
                     <w:autoSpaceDN w:val="0"/>
                     <w:adjustRightInd w:val="0"/>
-                    <w:spacing w:before="120"/>
-                    <w:jc w:val="center"/>
+                    <w:spacing w:before="120" w:after="0" w:line="240" w:lineRule="auto"/>
+                    <w:rPr>
+                      <w:rFonts w:eastAsiaTheme="minorEastAsia" w:cs="Times New Roman"/>
+                      <w:szCs w:val="24"/>
+                      <w:lang w:eastAsia="pl-PL"/>
+                    </w:rPr>
                   </w:pPr>
                   <w:r>
                     <w:rPr>
+                      <w:rFonts w:eastAsiaTheme="minorEastAsia" w:cs="Times New Roman"/>
                       <w:i/>
                       <w:iCs/>
                       <w:sz w:val="18"/>
                       <w:szCs w:val="18"/>
+                      <w:lang w:eastAsia="pl-PL"/>
                     </w:rPr>
-                    <w:t>ocena</w:t>
+                    <w:t xml:space="preserve">           ocena</w:t>
                   </w:r>
                 </w:p>
               </w:tc>
@@ -799,17 +1078,23 @@
                     <w:autoSpaceDE w:val="0"/>
                     <w:autoSpaceDN w:val="0"/>
                     <w:adjustRightInd w:val="0"/>
-                    <w:spacing w:before="120"/>
-                    <w:jc w:val="center"/>
+                    <w:spacing w:before="120" w:after="0" w:line="240" w:lineRule="auto"/>
+                    <w:rPr>
+                      <w:rFonts w:eastAsiaTheme="minorEastAsia" w:cs="Times New Roman"/>
+                      <w:szCs w:val="24"/>
+                      <w:lang w:eastAsia="pl-PL"/>
+                    </w:rPr>
                   </w:pPr>
                   <w:r>
                     <w:rPr>
+                      <w:rFonts w:eastAsiaTheme="minorEastAsia" w:cs="Times New Roman"/>
                       <w:i/>
                       <w:iCs/>
                       <w:sz w:val="18"/>
                       <w:szCs w:val="18"/>
+                      <w:lang w:eastAsia="pl-PL"/>
                     </w:rPr>
-                    <w:t>podpis</w:t>
+                    <w:t xml:space="preserve">           podpis</w:t>
                   </w:r>
                 </w:p>
               </w:tc>
@@ -821,6 +1106,12 @@
               <w:autoSpaceDE w:val="0"/>
               <w:autoSpaceDN w:val="0"/>
               <w:adjustRightInd w:val="0"/>
+              <w:spacing w:after="0" w:line="240" w:lineRule="auto"/>
+              <w:rPr>
+                <w:rFonts w:eastAsiaTheme="minorEastAsia" w:cs="Times New Roman"/>
+                <w:szCs w:val="24"/>
+                <w:lang w:eastAsia="pl-PL"/>
+              </w:rPr>
             </w:pPr>
           </w:p>
           <w:p>
@@ -829,12 +1120,15 @@
               <w:autoSpaceDE w:val="0"/>
               <w:autoSpaceDN w:val="0"/>
               <w:adjustRightInd w:val="0"/>
+              <w:spacing w:after="0" w:line="240" w:lineRule="auto"/>
               <w:jc w:val="center"/>
               <w:rPr>
+                <w:rFonts w:eastAsiaTheme="minorEastAsia" w:cs="Times New Roman"/>
                 <w:i/>
                 <w:iCs/>
                 <w:sz w:val="18"/>
                 <w:szCs w:val="18"/>
+                <w:lang w:eastAsia="pl-PL"/>
               </w:rPr>
             </w:pPr>
           </w:p>
@@ -844,17 +1138,22 @@
               <w:autoSpaceDE w:val="0"/>
               <w:autoSpaceDN w:val="0"/>
               <w:adjustRightInd w:val="0"/>
-              <w:rPr>
+              <w:spacing w:after="0" w:line="240" w:lineRule="auto"/>
+              <w:rPr>
+                <w:rFonts w:eastAsiaTheme="minorEastAsia" w:cs="Times New Roman"/>
                 <w:sz w:val="20"/>
                 <w:szCs w:val="20"/>
+                <w:lang w:eastAsia="pl-PL"/>
               </w:rPr>
             </w:pPr>
             <w:r>
               <w:rPr>
+                <w:rFonts w:eastAsiaTheme="minorEastAsia" w:cs="Times New Roman"/>
                 <w:i/>
                 <w:iCs/>
                 <w:sz w:val="20"/>
                 <w:szCs w:val="20"/>
+                <w:lang w:eastAsia="pl-PL"/>
               </w:rPr>
               <w:t xml:space="preserve">Do celów archiwalnych pracę dyplomową zakwalifikowano do:* </w:t>
             </w:r>
@@ -868,29 +1167,36 @@
               <w:autoSpaceDE w:val="0"/>
               <w:autoSpaceDN w:val="0"/>
               <w:adjustRightInd w:val="0"/>
+              <w:spacing w:after="0" w:line="240" w:lineRule="auto"/>
               <w:ind w:left="720" w:hanging="360"/>
               <w:rPr>
+                <w:rFonts w:eastAsiaTheme="minorEastAsia" w:cs="Times New Roman"/>
                 <w:i/>
                 <w:iCs/>
                 <w:sz w:val="20"/>
                 <w:szCs w:val="20"/>
+                <w:lang w:eastAsia="pl-PL"/>
               </w:rPr>
             </w:pPr>
             <w:r>
               <w:rPr>
+                <w:rFonts w:eastAsiaTheme="minorEastAsia" w:cs="Times New Roman"/>
                 <w:i/>
                 <w:iCs/>
                 <w:sz w:val="20"/>
                 <w:szCs w:val="20"/>
+                <w:lang w:eastAsia="pl-PL"/>
               </w:rPr>
               <w:t>a)</w:t>
             </w:r>
             <w:r>
               <w:rPr>
+                <w:rFonts w:eastAsiaTheme="minorEastAsia" w:cs="Times New Roman"/>
                 <w:i/>
                 <w:iCs/>
                 <w:sz w:val="20"/>
                 <w:szCs w:val="20"/>
+                <w:lang w:eastAsia="pl-PL"/>
               </w:rPr>
               <w:tab/>
               <w:t xml:space="preserve">kategorii A (akta wieczyste)  </w:t>
@@ -905,29 +1211,36 @@
               <w:autoSpaceDE w:val="0"/>
               <w:autoSpaceDN w:val="0"/>
               <w:adjustRightInd w:val="0"/>
+              <w:spacing w:after="0" w:line="240" w:lineRule="auto"/>
               <w:ind w:left="720" w:hanging="360"/>
               <w:rPr>
+                <w:rFonts w:eastAsiaTheme="minorEastAsia" w:cs="Times New Roman"/>
                 <w:i/>
                 <w:iCs/>
                 <w:sz w:val="20"/>
                 <w:szCs w:val="20"/>
+                <w:lang w:eastAsia="pl-PL"/>
               </w:rPr>
             </w:pPr>
             <w:r>
               <w:rPr>
+                <w:rFonts w:eastAsiaTheme="minorEastAsia" w:cs="Times New Roman"/>
                 <w:i/>
                 <w:iCs/>
                 <w:sz w:val="20"/>
                 <w:szCs w:val="20"/>
+                <w:lang w:eastAsia="pl-PL"/>
               </w:rPr>
               <w:t>b)</w:t>
             </w:r>
             <w:r>
               <w:rPr>
+                <w:rFonts w:eastAsiaTheme="minorEastAsia" w:cs="Times New Roman"/>
                 <w:i/>
                 <w:iCs/>
                 <w:sz w:val="20"/>
                 <w:szCs w:val="20"/>
+                <w:lang w:eastAsia="pl-PL"/>
               </w:rPr>
               <w:tab/>
               <w:t xml:space="preserve"> kategorii BE 50 (po 50 latach podlegające ekspertyzie)</w:t>
@@ -939,27 +1252,34 @@
               <w:autoSpaceDE w:val="0"/>
               <w:autoSpaceDN w:val="0"/>
               <w:adjustRightInd w:val="0"/>
-              <w:rPr>
+              <w:spacing w:after="0" w:line="240" w:lineRule="auto"/>
+              <w:rPr>
+                <w:rFonts w:eastAsiaTheme="minorEastAsia" w:cs="Times New Roman"/>
                 <w:sz w:val="20"/>
                 <w:szCs w:val="20"/>
+                <w:lang w:eastAsia="pl-PL"/>
               </w:rPr>
             </w:pPr>
             <w:r>
               <w:rPr>
+                <w:rFonts w:eastAsiaTheme="minorEastAsia" w:cs="Times New Roman"/>
                 <w:i/>
                 <w:iCs/>
                 <w:sz w:val="20"/>
                 <w:szCs w:val="20"/>
                 <w:vertAlign w:val="superscript"/>
+                <w:lang w:eastAsia="pl-PL"/>
               </w:rPr>
               <w:t xml:space="preserve">* </w:t>
             </w:r>
             <w:r>
               <w:rPr>
+                <w:rFonts w:eastAsiaTheme="minorEastAsia" w:cs="Times New Roman"/>
                 <w:i/>
                 <w:iCs/>
                 <w:sz w:val="20"/>
                 <w:szCs w:val="20"/>
+                <w:lang w:eastAsia="pl-PL"/>
               </w:rPr>
               <w:t>niepotrzebne skreślić</w:t>
             </w:r>
@@ -987,6 +1307,12 @@
               <w:gridCol w:w="2280"/>
             </w:tblGrid>
             <w:tr>
+              <w:tblPrEx>
+                <w:tblCellMar>
+                  <w:top w:w="0" w:type="dxa"/>
+                  <w:bottom w:w="0" w:type="dxa"/>
+                </w:tblCellMar>
+              </w:tblPrEx>
               <w:trPr>
                 <w:trHeight w:val="360"/>
               </w:trPr>
@@ -1006,16 +1332,21 @@
                     <w:autoSpaceDE w:val="0"/>
                     <w:autoSpaceDN w:val="0"/>
                     <w:adjustRightInd w:val="0"/>
+                    <w:spacing w:after="0" w:line="240" w:lineRule="auto"/>
                     <w:jc w:val="center"/>
                     <w:rPr>
+                      <w:rFonts w:eastAsiaTheme="minorEastAsia" w:cs="Times New Roman"/>
                       <w:sz w:val="18"/>
                       <w:szCs w:val="18"/>
+                      <w:lang w:eastAsia="pl-PL"/>
                     </w:rPr>
                   </w:pPr>
                   <w:r>
                     <w:rPr>
+                      <w:rFonts w:eastAsiaTheme="minorEastAsia" w:cs="Times New Roman"/>
                       <w:sz w:val="18"/>
                       <w:szCs w:val="18"/>
+                      <w:lang w:eastAsia="pl-PL"/>
                     </w:rPr>
                     <w:t>Pieczątka instytutu, w którym student wykonywał pracę</w:t>
                   </w:r>
@@ -1029,12 +1360,24 @@
               <w:autoSpaceDE w:val="0"/>
               <w:autoSpaceDN w:val="0"/>
               <w:adjustRightInd w:val="0"/>
+              <w:spacing w:after="0" w:line="240" w:lineRule="auto"/>
               <w:ind w:left="196" w:firstLine="141"/>
+              <w:rPr>
+                <w:rFonts w:eastAsiaTheme="minorEastAsia" w:cs="Times New Roman"/>
+                <w:sz w:val="22"/>
+                <w:lang w:eastAsia="pl-PL"/>
+              </w:rPr>
             </w:pPr>
           </w:p>
         </w:tc>
       </w:tr>
       <w:tr>
+        <w:tblPrEx>
+          <w:tblCellMar>
+            <w:top w:w="0" w:type="dxa"/>
+            <w:bottom w:w="0" w:type="dxa"/>
+          </w:tblCellMar>
+        </w:tblPrEx>
         <w:trPr>
           <w:trHeight w:val="571"/>
         </w:trPr>
@@ -1055,6 +1398,12 @@
               <w:autoSpaceDE w:val="0"/>
               <w:autoSpaceDN w:val="0"/>
               <w:adjustRightInd w:val="0"/>
+              <w:spacing w:after="0" w:line="240" w:lineRule="auto"/>
+              <w:rPr>
+                <w:rFonts w:eastAsiaTheme="minorEastAsia" w:cs="Times New Roman"/>
+                <w:sz w:val="22"/>
+                <w:lang w:eastAsia="pl-PL"/>
+              </w:rPr>
             </w:pPr>
           </w:p>
         </w:tc>
@@ -1075,6 +1424,12 @@
               <w:autoSpaceDE w:val="0"/>
               <w:autoSpaceDN w:val="0"/>
               <w:adjustRightInd w:val="0"/>
+              <w:spacing w:after="0" w:line="240" w:lineRule="auto"/>
+              <w:rPr>
+                <w:rFonts w:eastAsiaTheme="minorEastAsia" w:cs="Times New Roman"/>
+                <w:sz w:val="22"/>
+                <w:lang w:eastAsia="pl-PL"/>
+              </w:rPr>
             </w:pPr>
           </w:p>
         </w:tc>
@@ -1094,6 +1449,12 @@
               <w:autoSpaceDE w:val="0"/>
               <w:autoSpaceDN w:val="0"/>
               <w:adjustRightInd w:val="0"/>
+              <w:spacing w:after="0" w:line="240" w:lineRule="auto"/>
+              <w:rPr>
+                <w:rFonts w:eastAsiaTheme="minorEastAsia" w:cs="Times New Roman"/>
+                <w:sz w:val="22"/>
+                <w:lang w:eastAsia="pl-PL"/>
+              </w:rPr>
             </w:pPr>
           </w:p>
         </w:tc>
@@ -1115,16 +1476,21 @@
               <w:autoSpaceDE w:val="0"/>
               <w:autoSpaceDN w:val="0"/>
               <w:adjustRightInd w:val="0"/>
+              <w:spacing w:after="0" w:line="240" w:lineRule="auto"/>
               <w:jc w:val="center"/>
               <w:rPr>
+                <w:rFonts w:eastAsiaTheme="minorEastAsia" w:cs="Times New Roman"/>
                 <w:sz w:val="28"/>
                 <w:szCs w:val="28"/>
+                <w:lang w:eastAsia="pl-PL"/>
               </w:rPr>
             </w:pPr>
             <w:r>
               <w:rPr>
+                <w:rFonts w:eastAsiaTheme="minorEastAsia" w:cs="Times New Roman"/>
                 <w:sz w:val="28"/>
                 <w:szCs w:val="28"/>
+                <w:lang w:eastAsia="pl-PL"/>
               </w:rPr>
               <w:t>Wrocław 2011</w:t>
             </w:r>
@@ -1135,6 +1501,12 @@
               <w:autoSpaceDE w:val="0"/>
               <w:autoSpaceDN w:val="0"/>
               <w:adjustRightInd w:val="0"/>
+              <w:spacing w:after="0" w:line="240" w:lineRule="auto"/>
+              <w:rPr>
+                <w:rFonts w:eastAsiaTheme="minorEastAsia" w:cs="Times New Roman"/>
+                <w:sz w:val="22"/>
+                <w:lang w:eastAsia="pl-PL"/>
+              </w:rPr>
             </w:pPr>
           </w:p>
         </w:tc>
@@ -1164,8 +1536,9 @@
           <w:pPr>
             <w:pStyle w:val="Spistreci1"/>
             <w:rPr>
-              <w:rFonts w:eastAsiaTheme="minorEastAsia"/>
+              <w:rFonts w:asciiTheme="minorHAnsi" w:eastAsiaTheme="minorEastAsia" w:hAnsiTheme="minorHAnsi"/>
               <w:noProof/>
+              <w:sz w:val="22"/>
               <w:lang w:eastAsia="pl-PL"/>
             </w:rPr>
           </w:pPr>
@@ -1178,7 +1551,7 @@
           <w:r>
             <w:fldChar w:fldCharType="separate"/>
           </w:r>
-          <w:hyperlink w:anchor="_Toc314263143" w:history="1">
+          <w:hyperlink w:anchor="_Toc314420276" w:history="1">
             <w:r>
               <w:rPr>
                 <w:rStyle w:val="Hipercze"/>
@@ -1188,8 +1561,9 @@
             </w:r>
             <w:r>
               <w:rPr>
-                <w:rFonts w:eastAsiaTheme="minorEastAsia"/>
-                <w:noProof/>
+                <w:rFonts w:asciiTheme="minorHAnsi" w:eastAsiaTheme="minorEastAsia" w:hAnsiTheme="minorHAnsi"/>
+                <w:noProof/>
+                <w:sz w:val="22"/>
                 <w:lang w:eastAsia="pl-PL"/>
               </w:rPr>
               <w:tab/>
@@ -1220,7 +1594,7 @@
                 <w:noProof/>
                 <w:webHidden/>
               </w:rPr>
-              <w:instrText xml:space="preserve"> PAGEREF _Toc314263143 \h </w:instrText>
+              <w:instrText xml:space="preserve"> PAGEREF _Toc314420276 \h </w:instrText>
             </w:r>
             <w:r>
               <w:rPr>
@@ -1255,12 +1629,13 @@
           <w:pPr>
             <w:pStyle w:val="Spistreci1"/>
             <w:rPr>
-              <w:rFonts w:eastAsiaTheme="minorEastAsia"/>
+              <w:rFonts w:asciiTheme="minorHAnsi" w:eastAsiaTheme="minorEastAsia" w:hAnsiTheme="minorHAnsi"/>
               <w:noProof/>
+              <w:sz w:val="22"/>
               <w:lang w:eastAsia="pl-PL"/>
             </w:rPr>
           </w:pPr>
-          <w:hyperlink w:anchor="_Toc314263144" w:history="1">
+          <w:hyperlink w:anchor="_Toc314420277" w:history="1">
             <w:r>
               <w:rPr>
                 <w:rStyle w:val="Hipercze"/>
@@ -1270,8 +1645,9 @@
             </w:r>
             <w:r>
               <w:rPr>
-                <w:rFonts w:eastAsiaTheme="minorEastAsia"/>
-                <w:noProof/>
+                <w:rFonts w:asciiTheme="minorHAnsi" w:eastAsiaTheme="minorEastAsia" w:hAnsiTheme="minorHAnsi"/>
+                <w:noProof/>
+                <w:sz w:val="22"/>
                 <w:lang w:eastAsia="pl-PL"/>
               </w:rPr>
               <w:tab/>
@@ -1302,7 +1678,7 @@
                 <w:noProof/>
                 <w:webHidden/>
               </w:rPr>
-              <w:instrText xml:space="preserve"> PAGEREF _Toc314263144 \h </w:instrText>
+              <w:instrText xml:space="preserve"> PAGEREF _Toc314420277 \h </w:instrText>
             </w:r>
             <w:r>
               <w:rPr>
@@ -1341,12 +1717,13 @@
               <w:tab w:val="right" w:leader="dot" w:pos="9062"/>
             </w:tabs>
             <w:rPr>
-              <w:rFonts w:eastAsiaTheme="minorEastAsia"/>
+              <w:rFonts w:asciiTheme="minorHAnsi" w:eastAsiaTheme="minorEastAsia" w:hAnsiTheme="minorHAnsi"/>
               <w:noProof/>
+              <w:sz w:val="22"/>
               <w:lang w:eastAsia="pl-PL"/>
             </w:rPr>
           </w:pPr>
-          <w:hyperlink w:anchor="_Toc314263145" w:history="1">
+          <w:hyperlink w:anchor="_Toc314420278" w:history="1">
             <w:r>
               <w:rPr>
                 <w:rStyle w:val="Hipercze"/>
@@ -1356,8 +1733,9 @@
             </w:r>
             <w:r>
               <w:rPr>
-                <w:rFonts w:eastAsiaTheme="minorEastAsia"/>
-                <w:noProof/>
+                <w:rFonts w:asciiTheme="minorHAnsi" w:eastAsiaTheme="minorEastAsia" w:hAnsiTheme="minorHAnsi"/>
+                <w:noProof/>
+                <w:sz w:val="22"/>
                 <w:lang w:eastAsia="pl-PL"/>
               </w:rPr>
               <w:tab/>
@@ -1388,7 +1766,7 @@
                 <w:noProof/>
                 <w:webHidden/>
               </w:rPr>
-              <w:instrText xml:space="preserve"> PAGEREF _Toc314263145 \h </w:instrText>
+              <w:instrText xml:space="preserve"> PAGEREF _Toc314420278 \h </w:instrText>
             </w:r>
             <w:r>
               <w:rPr>
@@ -1427,12 +1805,13 @@
               <w:tab w:val="right" w:leader="dot" w:pos="9062"/>
             </w:tabs>
             <w:rPr>
-              <w:rFonts w:eastAsiaTheme="minorEastAsia"/>
+              <w:rFonts w:asciiTheme="minorHAnsi" w:eastAsiaTheme="minorEastAsia" w:hAnsiTheme="minorHAnsi"/>
               <w:noProof/>
+              <w:sz w:val="22"/>
               <w:lang w:eastAsia="pl-PL"/>
             </w:rPr>
           </w:pPr>
-          <w:hyperlink w:anchor="_Toc314263146" w:history="1">
+          <w:hyperlink w:anchor="_Toc314420279" w:history="1">
             <w:r>
               <w:rPr>
                 <w:rStyle w:val="Hipercze"/>
@@ -1442,8 +1821,9 @@
             </w:r>
             <w:r>
               <w:rPr>
-                <w:rFonts w:eastAsiaTheme="minorEastAsia"/>
-                <w:noProof/>
+                <w:rFonts w:asciiTheme="minorHAnsi" w:eastAsiaTheme="minorEastAsia" w:hAnsiTheme="minorHAnsi"/>
+                <w:noProof/>
+                <w:sz w:val="22"/>
                 <w:lang w:eastAsia="pl-PL"/>
               </w:rPr>
               <w:tab/>
@@ -1474,7 +1854,7 @@
                 <w:noProof/>
                 <w:webHidden/>
               </w:rPr>
-              <w:instrText xml:space="preserve"> PAGEREF _Toc314263146 \h </w:instrText>
+              <w:instrText xml:space="preserve"> PAGEREF _Toc314420279 \h </w:instrText>
             </w:r>
             <w:r>
               <w:rPr>
@@ -1513,12 +1893,13 @@
               <w:tab w:val="right" w:leader="dot" w:pos="9062"/>
             </w:tabs>
             <w:rPr>
-              <w:rFonts w:eastAsiaTheme="minorEastAsia"/>
+              <w:rFonts w:asciiTheme="minorHAnsi" w:eastAsiaTheme="minorEastAsia" w:hAnsiTheme="minorHAnsi"/>
               <w:noProof/>
+              <w:sz w:val="22"/>
               <w:lang w:eastAsia="pl-PL"/>
             </w:rPr>
           </w:pPr>
-          <w:hyperlink w:anchor="_Toc314263147" w:history="1">
+          <w:hyperlink w:anchor="_Toc314420280" w:history="1">
             <w:r>
               <w:rPr>
                 <w:rStyle w:val="Hipercze"/>
@@ -1528,8 +1909,9 @@
             </w:r>
             <w:r>
               <w:rPr>
-                <w:rFonts w:eastAsiaTheme="minorEastAsia"/>
-                <w:noProof/>
+                <w:rFonts w:asciiTheme="minorHAnsi" w:eastAsiaTheme="minorEastAsia" w:hAnsiTheme="minorHAnsi"/>
+                <w:noProof/>
+                <w:sz w:val="22"/>
                 <w:lang w:eastAsia="pl-PL"/>
               </w:rPr>
               <w:tab/>
@@ -1560,7 +1942,7 @@
                 <w:noProof/>
                 <w:webHidden/>
               </w:rPr>
-              <w:instrText xml:space="preserve"> PAGEREF _Toc314263147 \h </w:instrText>
+              <w:instrText xml:space="preserve"> PAGEREF _Toc314420280 \h </w:instrText>
             </w:r>
             <w:r>
               <w:rPr>
@@ -1599,12 +1981,13 @@
               <w:tab w:val="right" w:leader="dot" w:pos="9062"/>
             </w:tabs>
             <w:rPr>
-              <w:rFonts w:eastAsiaTheme="minorEastAsia"/>
+              <w:rFonts w:asciiTheme="minorHAnsi" w:eastAsiaTheme="minorEastAsia" w:hAnsiTheme="minorHAnsi"/>
               <w:noProof/>
+              <w:sz w:val="22"/>
               <w:lang w:eastAsia="pl-PL"/>
             </w:rPr>
           </w:pPr>
-          <w:hyperlink w:anchor="_Toc314263148" w:history="1">
+          <w:hyperlink w:anchor="_Toc314420281" w:history="1">
             <w:r>
               <w:rPr>
                 <w:rStyle w:val="Hipercze"/>
@@ -1614,8 +1997,9 @@
             </w:r>
             <w:r>
               <w:rPr>
-                <w:rFonts w:eastAsiaTheme="minorEastAsia"/>
-                <w:noProof/>
+                <w:rFonts w:asciiTheme="minorHAnsi" w:eastAsiaTheme="minorEastAsia" w:hAnsiTheme="minorHAnsi"/>
+                <w:noProof/>
+                <w:sz w:val="22"/>
                 <w:lang w:eastAsia="pl-PL"/>
               </w:rPr>
               <w:tab/>
@@ -1646,7 +2030,7 @@
                 <w:noProof/>
                 <w:webHidden/>
               </w:rPr>
-              <w:instrText xml:space="preserve"> PAGEREF _Toc314263148 \h </w:instrText>
+              <w:instrText xml:space="preserve"> PAGEREF _Toc314420281 \h </w:instrText>
             </w:r>
             <w:r>
               <w:rPr>
@@ -1685,12 +2069,13 @@
               <w:tab w:val="right" w:leader="dot" w:pos="9062"/>
             </w:tabs>
             <w:rPr>
-              <w:rFonts w:eastAsiaTheme="minorEastAsia"/>
+              <w:rFonts w:asciiTheme="minorHAnsi" w:eastAsiaTheme="minorEastAsia" w:hAnsiTheme="minorHAnsi"/>
               <w:noProof/>
+              <w:sz w:val="22"/>
               <w:lang w:eastAsia="pl-PL"/>
             </w:rPr>
           </w:pPr>
-          <w:hyperlink w:anchor="_Toc314263149" w:history="1">
+          <w:hyperlink w:anchor="_Toc314420282" w:history="1">
             <w:r>
               <w:rPr>
                 <w:rStyle w:val="Hipercze"/>
@@ -1700,8 +2085,9 @@
             </w:r>
             <w:r>
               <w:rPr>
-                <w:rFonts w:eastAsiaTheme="minorEastAsia"/>
-                <w:noProof/>
+                <w:rFonts w:asciiTheme="minorHAnsi" w:eastAsiaTheme="minorEastAsia" w:hAnsiTheme="minorHAnsi"/>
+                <w:noProof/>
+                <w:sz w:val="22"/>
                 <w:lang w:eastAsia="pl-PL"/>
               </w:rPr>
               <w:tab/>
@@ -1732,7 +2118,7 @@
                 <w:noProof/>
                 <w:webHidden/>
               </w:rPr>
-              <w:instrText xml:space="preserve"> PAGEREF _Toc314263149 \h </w:instrText>
+              <w:instrText xml:space="preserve"> PAGEREF _Toc314420282 \h </w:instrText>
             </w:r>
             <w:r>
               <w:rPr>
@@ -1771,12 +2157,13 @@
               <w:tab w:val="right" w:leader="dot" w:pos="9062"/>
             </w:tabs>
             <w:rPr>
-              <w:rFonts w:eastAsiaTheme="minorEastAsia"/>
+              <w:rFonts w:asciiTheme="minorHAnsi" w:eastAsiaTheme="minorEastAsia" w:hAnsiTheme="minorHAnsi"/>
               <w:noProof/>
+              <w:sz w:val="22"/>
               <w:lang w:eastAsia="pl-PL"/>
             </w:rPr>
           </w:pPr>
-          <w:hyperlink w:anchor="_Toc314263150" w:history="1">
+          <w:hyperlink w:anchor="_Toc314420283" w:history="1">
             <w:r>
               <w:rPr>
                 <w:rStyle w:val="Hipercze"/>
@@ -1786,8 +2173,9 @@
             </w:r>
             <w:r>
               <w:rPr>
-                <w:rFonts w:eastAsiaTheme="minorEastAsia"/>
-                <w:noProof/>
+                <w:rFonts w:asciiTheme="minorHAnsi" w:eastAsiaTheme="minorEastAsia" w:hAnsiTheme="minorHAnsi"/>
+                <w:noProof/>
+                <w:sz w:val="22"/>
                 <w:lang w:eastAsia="pl-PL"/>
               </w:rPr>
               <w:tab/>
@@ -1818,7 +2206,7 @@
                 <w:noProof/>
                 <w:webHidden/>
               </w:rPr>
-              <w:instrText xml:space="preserve"> PAGEREF _Toc314263150 \h </w:instrText>
+              <w:instrText xml:space="preserve"> PAGEREF _Toc314420283 \h </w:instrText>
             </w:r>
             <w:r>
               <w:rPr>
@@ -1838,7 +2226,7 @@
                 <w:noProof/>
                 <w:webHidden/>
               </w:rPr>
-              <w:t>11</w:t>
+              <w:t>12</w:t>
             </w:r>
             <w:r>
               <w:rPr>
@@ -1857,12 +2245,13 @@
               <w:tab w:val="right" w:leader="dot" w:pos="9062"/>
             </w:tabs>
             <w:rPr>
-              <w:rFonts w:eastAsiaTheme="minorEastAsia"/>
+              <w:rFonts w:asciiTheme="minorHAnsi" w:eastAsiaTheme="minorEastAsia" w:hAnsiTheme="minorHAnsi"/>
               <w:noProof/>
+              <w:sz w:val="22"/>
               <w:lang w:eastAsia="pl-PL"/>
             </w:rPr>
           </w:pPr>
-          <w:hyperlink w:anchor="_Toc314263151" w:history="1">
+          <w:hyperlink w:anchor="_Toc314420284" w:history="1">
             <w:r>
               <w:rPr>
                 <w:rStyle w:val="Hipercze"/>
@@ -1872,8 +2261,9 @@
             </w:r>
             <w:r>
               <w:rPr>
-                <w:rFonts w:eastAsiaTheme="minorEastAsia"/>
-                <w:noProof/>
+                <w:rFonts w:asciiTheme="minorHAnsi" w:eastAsiaTheme="minorEastAsia" w:hAnsiTheme="minorHAnsi"/>
+                <w:noProof/>
+                <w:sz w:val="22"/>
                 <w:lang w:eastAsia="pl-PL"/>
               </w:rPr>
               <w:tab/>
@@ -1904,7 +2294,7 @@
                 <w:noProof/>
                 <w:webHidden/>
               </w:rPr>
-              <w:instrText xml:space="preserve"> PAGEREF _Toc314263151 \h </w:instrText>
+              <w:instrText xml:space="preserve"> PAGEREF _Toc314420284 \h </w:instrText>
             </w:r>
             <w:r>
               <w:rPr>
@@ -1924,7 +2314,7 @@
                 <w:noProof/>
                 <w:webHidden/>
               </w:rPr>
-              <w:t>11</w:t>
+              <w:t>12</w:t>
             </w:r>
             <w:r>
               <w:rPr>
@@ -1943,12 +2333,13 @@
               <w:tab w:val="right" w:leader="dot" w:pos="9062"/>
             </w:tabs>
             <w:rPr>
-              <w:rFonts w:eastAsiaTheme="minorEastAsia"/>
+              <w:rFonts w:asciiTheme="minorHAnsi" w:eastAsiaTheme="minorEastAsia" w:hAnsiTheme="minorHAnsi"/>
               <w:noProof/>
+              <w:sz w:val="22"/>
               <w:lang w:eastAsia="pl-PL"/>
             </w:rPr>
           </w:pPr>
-          <w:hyperlink w:anchor="_Toc314263152" w:history="1">
+          <w:hyperlink w:anchor="_Toc314420285" w:history="1">
             <w:r>
               <w:rPr>
                 <w:rStyle w:val="Hipercze"/>
@@ -1958,8 +2349,9 @@
             </w:r>
             <w:r>
               <w:rPr>
-                <w:rFonts w:eastAsiaTheme="minorEastAsia"/>
-                <w:noProof/>
+                <w:rFonts w:asciiTheme="minorHAnsi" w:eastAsiaTheme="minorEastAsia" w:hAnsiTheme="minorHAnsi"/>
+                <w:noProof/>
+                <w:sz w:val="22"/>
                 <w:lang w:eastAsia="pl-PL"/>
               </w:rPr>
               <w:tab/>
@@ -1990,7 +2382,7 @@
                 <w:noProof/>
                 <w:webHidden/>
               </w:rPr>
-              <w:instrText xml:space="preserve"> PAGEREF _Toc314263152 \h </w:instrText>
+              <w:instrText xml:space="preserve"> PAGEREF _Toc314420285 \h </w:instrText>
             </w:r>
             <w:r>
               <w:rPr>
@@ -2010,7 +2402,7 @@
                 <w:noProof/>
                 <w:webHidden/>
               </w:rPr>
-              <w:t>11</w:t>
+              <w:t>12</w:t>
             </w:r>
             <w:r>
               <w:rPr>
@@ -2025,12 +2417,13 @@
           <w:pPr>
             <w:pStyle w:val="Spistreci1"/>
             <w:rPr>
-              <w:rFonts w:eastAsiaTheme="minorEastAsia"/>
+              <w:rFonts w:asciiTheme="minorHAnsi" w:eastAsiaTheme="minorEastAsia" w:hAnsiTheme="minorHAnsi"/>
               <w:noProof/>
+              <w:sz w:val="22"/>
               <w:lang w:eastAsia="pl-PL"/>
             </w:rPr>
           </w:pPr>
-          <w:hyperlink w:anchor="_Toc314263153" w:history="1">
+          <w:hyperlink w:anchor="_Toc314420286" w:history="1">
             <w:r>
               <w:rPr>
                 <w:rStyle w:val="Hipercze"/>
@@ -2040,8 +2433,9 @@
             </w:r>
             <w:r>
               <w:rPr>
-                <w:rFonts w:eastAsiaTheme="minorEastAsia"/>
-                <w:noProof/>
+                <w:rFonts w:asciiTheme="minorHAnsi" w:eastAsiaTheme="minorEastAsia" w:hAnsiTheme="minorHAnsi"/>
+                <w:noProof/>
+                <w:sz w:val="22"/>
                 <w:lang w:eastAsia="pl-PL"/>
               </w:rPr>
               <w:tab/>
@@ -2072,7 +2466,7 @@
                 <w:noProof/>
                 <w:webHidden/>
               </w:rPr>
-              <w:instrText xml:space="preserve"> PAGEREF _Toc314263153 \h </w:instrText>
+              <w:instrText xml:space="preserve"> PAGEREF _Toc314420286 \h </w:instrText>
             </w:r>
             <w:r>
               <w:rPr>
@@ -2092,7 +2486,7 @@
                 <w:noProof/>
                 <w:webHidden/>
               </w:rPr>
-              <w:t>12</w:t>
+              <w:t>13</w:t>
             </w:r>
             <w:r>
               <w:rPr>
@@ -2111,12 +2505,13 @@
               <w:tab w:val="right" w:leader="dot" w:pos="9062"/>
             </w:tabs>
             <w:rPr>
-              <w:rFonts w:eastAsiaTheme="minorEastAsia"/>
+              <w:rFonts w:asciiTheme="minorHAnsi" w:eastAsiaTheme="minorEastAsia" w:hAnsiTheme="minorHAnsi"/>
               <w:noProof/>
+              <w:sz w:val="22"/>
               <w:lang w:eastAsia="pl-PL"/>
             </w:rPr>
           </w:pPr>
-          <w:hyperlink w:anchor="_Toc314263154" w:history="1">
+          <w:hyperlink w:anchor="_Toc314420287" w:history="1">
             <w:r>
               <w:rPr>
                 <w:rStyle w:val="Hipercze"/>
@@ -2126,8 +2521,9 @@
             </w:r>
             <w:r>
               <w:rPr>
-                <w:rFonts w:eastAsiaTheme="minorEastAsia"/>
-                <w:noProof/>
+                <w:rFonts w:asciiTheme="minorHAnsi" w:eastAsiaTheme="minorEastAsia" w:hAnsiTheme="minorHAnsi"/>
+                <w:noProof/>
+                <w:sz w:val="22"/>
                 <w:lang w:eastAsia="pl-PL"/>
               </w:rPr>
               <w:tab/>
@@ -2158,7 +2554,7 @@
                 <w:noProof/>
                 <w:webHidden/>
               </w:rPr>
-              <w:instrText xml:space="preserve"> PAGEREF _Toc314263154 \h </w:instrText>
+              <w:instrText xml:space="preserve"> PAGEREF _Toc314420287 \h </w:instrText>
             </w:r>
             <w:r>
               <w:rPr>
@@ -2178,7 +2574,7 @@
                 <w:noProof/>
                 <w:webHidden/>
               </w:rPr>
-              <w:t>12</w:t>
+              <w:t>13</w:t>
             </w:r>
             <w:r>
               <w:rPr>
@@ -2197,12 +2593,13 @@
               <w:tab w:val="right" w:leader="dot" w:pos="9062"/>
             </w:tabs>
             <w:rPr>
-              <w:rFonts w:eastAsiaTheme="minorEastAsia"/>
+              <w:rFonts w:asciiTheme="minorHAnsi" w:eastAsiaTheme="minorEastAsia" w:hAnsiTheme="minorHAnsi"/>
               <w:noProof/>
+              <w:sz w:val="22"/>
               <w:lang w:eastAsia="pl-PL"/>
             </w:rPr>
           </w:pPr>
-          <w:hyperlink w:anchor="_Toc314263155" w:history="1">
+          <w:hyperlink w:anchor="_Toc314420288" w:history="1">
             <w:r>
               <w:rPr>
                 <w:rStyle w:val="Hipercze"/>
@@ -2212,8 +2609,9 @@
             </w:r>
             <w:r>
               <w:rPr>
-                <w:rFonts w:eastAsiaTheme="minorEastAsia"/>
-                <w:noProof/>
+                <w:rFonts w:asciiTheme="minorHAnsi" w:eastAsiaTheme="minorEastAsia" w:hAnsiTheme="minorHAnsi"/>
+                <w:noProof/>
+                <w:sz w:val="22"/>
                 <w:lang w:eastAsia="pl-PL"/>
               </w:rPr>
               <w:tab/>
@@ -2244,7 +2642,7 @@
                 <w:noProof/>
                 <w:webHidden/>
               </w:rPr>
-              <w:instrText xml:space="preserve"> PAGEREF _Toc314263155 \h </w:instrText>
+              <w:instrText xml:space="preserve"> PAGEREF _Toc314420288 \h </w:instrText>
             </w:r>
             <w:r>
               <w:rPr>
@@ -2264,7 +2662,7 @@
                 <w:noProof/>
                 <w:webHidden/>
               </w:rPr>
-              <w:t>12</w:t>
+              <w:t>13</w:t>
             </w:r>
             <w:r>
               <w:rPr>
@@ -2283,12 +2681,13 @@
               <w:tab w:val="right" w:leader="dot" w:pos="9062"/>
             </w:tabs>
             <w:rPr>
-              <w:rFonts w:eastAsiaTheme="minorEastAsia"/>
+              <w:rFonts w:asciiTheme="minorHAnsi" w:eastAsiaTheme="minorEastAsia" w:hAnsiTheme="minorHAnsi"/>
               <w:noProof/>
+              <w:sz w:val="22"/>
               <w:lang w:eastAsia="pl-PL"/>
             </w:rPr>
           </w:pPr>
-          <w:hyperlink w:anchor="_Toc314263156" w:history="1">
+          <w:hyperlink w:anchor="_Toc314420289" w:history="1">
             <w:r>
               <w:rPr>
                 <w:rStyle w:val="Hipercze"/>
@@ -2298,8 +2697,9 @@
             </w:r>
             <w:r>
               <w:rPr>
-                <w:rFonts w:eastAsiaTheme="minorEastAsia"/>
-                <w:noProof/>
+                <w:rFonts w:asciiTheme="minorHAnsi" w:eastAsiaTheme="minorEastAsia" w:hAnsiTheme="minorHAnsi"/>
+                <w:noProof/>
+                <w:sz w:val="22"/>
                 <w:lang w:eastAsia="pl-PL"/>
               </w:rPr>
               <w:tab/>
@@ -2330,7 +2730,7 @@
                 <w:noProof/>
                 <w:webHidden/>
               </w:rPr>
-              <w:instrText xml:space="preserve"> PAGEREF _Toc314263156 \h </w:instrText>
+              <w:instrText xml:space="preserve"> PAGEREF _Toc314420289 \h </w:instrText>
             </w:r>
             <w:r>
               <w:rPr>
@@ -2350,7 +2750,7 @@
                 <w:noProof/>
                 <w:webHidden/>
               </w:rPr>
-              <w:t>13</w:t>
+              <w:t>14</w:t>
             </w:r>
             <w:r>
               <w:rPr>
@@ -2369,12 +2769,13 @@
               <w:tab w:val="right" w:leader="dot" w:pos="9062"/>
             </w:tabs>
             <w:rPr>
-              <w:rFonts w:eastAsiaTheme="minorEastAsia"/>
+              <w:rFonts w:asciiTheme="minorHAnsi" w:eastAsiaTheme="minorEastAsia" w:hAnsiTheme="minorHAnsi"/>
               <w:noProof/>
+              <w:sz w:val="22"/>
               <w:lang w:eastAsia="pl-PL"/>
             </w:rPr>
           </w:pPr>
-          <w:hyperlink w:anchor="_Toc314263157" w:history="1">
+          <w:hyperlink w:anchor="_Toc314420290" w:history="1">
             <w:r>
               <w:rPr>
                 <w:rStyle w:val="Hipercze"/>
@@ -2384,8 +2785,9 @@
             </w:r>
             <w:r>
               <w:rPr>
-                <w:rFonts w:eastAsiaTheme="minorEastAsia"/>
-                <w:noProof/>
+                <w:rFonts w:asciiTheme="minorHAnsi" w:eastAsiaTheme="minorEastAsia" w:hAnsiTheme="minorHAnsi"/>
+                <w:noProof/>
+                <w:sz w:val="22"/>
                 <w:lang w:eastAsia="pl-PL"/>
               </w:rPr>
               <w:tab/>
@@ -2416,7 +2818,7 @@
                 <w:noProof/>
                 <w:webHidden/>
               </w:rPr>
-              <w:instrText xml:space="preserve"> PAGEREF _Toc314263157 \h </w:instrText>
+              <w:instrText xml:space="preserve"> PAGEREF _Toc314420290 \h </w:instrText>
             </w:r>
             <w:r>
               <w:rPr>
@@ -2436,7 +2838,7 @@
                 <w:noProof/>
                 <w:webHidden/>
               </w:rPr>
-              <w:t>13</w:t>
+              <w:t>14</w:t>
             </w:r>
             <w:r>
               <w:rPr>
@@ -2455,12 +2857,13 @@
               <w:tab w:val="right" w:leader="dot" w:pos="9062"/>
             </w:tabs>
             <w:rPr>
-              <w:rFonts w:eastAsiaTheme="minorEastAsia"/>
+              <w:rFonts w:asciiTheme="minorHAnsi" w:eastAsiaTheme="minorEastAsia" w:hAnsiTheme="minorHAnsi"/>
               <w:noProof/>
+              <w:sz w:val="22"/>
               <w:lang w:eastAsia="pl-PL"/>
             </w:rPr>
           </w:pPr>
-          <w:hyperlink w:anchor="_Toc314263158" w:history="1">
+          <w:hyperlink w:anchor="_Toc314420291" w:history="1">
             <w:r>
               <w:rPr>
                 <w:rStyle w:val="Hipercze"/>
@@ -2470,8 +2873,9 @@
             </w:r>
             <w:r>
               <w:rPr>
-                <w:rFonts w:eastAsiaTheme="minorEastAsia"/>
-                <w:noProof/>
+                <w:rFonts w:asciiTheme="minorHAnsi" w:eastAsiaTheme="minorEastAsia" w:hAnsiTheme="minorHAnsi"/>
+                <w:noProof/>
+                <w:sz w:val="22"/>
                 <w:lang w:eastAsia="pl-PL"/>
               </w:rPr>
               <w:tab/>
@@ -2502,7 +2906,7 @@
                 <w:noProof/>
                 <w:webHidden/>
               </w:rPr>
-              <w:instrText xml:space="preserve"> PAGEREF _Toc314263158 \h </w:instrText>
+              <w:instrText xml:space="preserve"> PAGEREF _Toc314420291 \h </w:instrText>
             </w:r>
             <w:r>
               <w:rPr>
@@ -2522,7 +2926,7 @@
                 <w:noProof/>
                 <w:webHidden/>
               </w:rPr>
-              <w:t>13</w:t>
+              <w:t>14</w:t>
             </w:r>
             <w:r>
               <w:rPr>
@@ -2541,12 +2945,13 @@
               <w:tab w:val="right" w:leader="dot" w:pos="9062"/>
             </w:tabs>
             <w:rPr>
-              <w:rFonts w:eastAsiaTheme="minorEastAsia"/>
+              <w:rFonts w:asciiTheme="minorHAnsi" w:eastAsiaTheme="minorEastAsia" w:hAnsiTheme="minorHAnsi"/>
               <w:noProof/>
+              <w:sz w:val="22"/>
               <w:lang w:eastAsia="pl-PL"/>
             </w:rPr>
           </w:pPr>
-          <w:hyperlink w:anchor="_Toc314263159" w:history="1">
+          <w:hyperlink w:anchor="_Toc314420292" w:history="1">
             <w:r>
               <w:rPr>
                 <w:rStyle w:val="Hipercze"/>
@@ -2556,8 +2961,9 @@
             </w:r>
             <w:r>
               <w:rPr>
-                <w:rFonts w:eastAsiaTheme="minorEastAsia"/>
-                <w:noProof/>
+                <w:rFonts w:asciiTheme="minorHAnsi" w:eastAsiaTheme="minorEastAsia" w:hAnsiTheme="minorHAnsi"/>
+                <w:noProof/>
+                <w:sz w:val="22"/>
                 <w:lang w:eastAsia="pl-PL"/>
               </w:rPr>
               <w:tab/>
@@ -2588,7 +2994,7 @@
                 <w:noProof/>
                 <w:webHidden/>
               </w:rPr>
-              <w:instrText xml:space="preserve"> PAGEREF _Toc314263159 \h </w:instrText>
+              <w:instrText xml:space="preserve"> PAGEREF _Toc314420292 \h </w:instrText>
             </w:r>
             <w:r>
               <w:rPr>
@@ -2608,7 +3014,7 @@
                 <w:noProof/>
                 <w:webHidden/>
               </w:rPr>
-              <w:t>13</w:t>
+              <w:t>14</w:t>
             </w:r>
             <w:r>
               <w:rPr>
@@ -2627,12 +3033,13 @@
               <w:tab w:val="right" w:leader="dot" w:pos="9062"/>
             </w:tabs>
             <w:rPr>
-              <w:rFonts w:eastAsiaTheme="minorEastAsia"/>
+              <w:rFonts w:asciiTheme="minorHAnsi" w:eastAsiaTheme="minorEastAsia" w:hAnsiTheme="minorHAnsi"/>
               <w:noProof/>
+              <w:sz w:val="22"/>
               <w:lang w:eastAsia="pl-PL"/>
             </w:rPr>
           </w:pPr>
-          <w:hyperlink w:anchor="_Toc314263160" w:history="1">
+          <w:hyperlink w:anchor="_Toc314420293" w:history="1">
             <w:r>
               <w:rPr>
                 <w:rStyle w:val="Hipercze"/>
@@ -2642,8 +3049,9 @@
             </w:r>
             <w:r>
               <w:rPr>
-                <w:rFonts w:eastAsiaTheme="minorEastAsia"/>
-                <w:noProof/>
+                <w:rFonts w:asciiTheme="minorHAnsi" w:eastAsiaTheme="minorEastAsia" w:hAnsiTheme="minorHAnsi"/>
+                <w:noProof/>
+                <w:sz w:val="22"/>
                 <w:lang w:eastAsia="pl-PL"/>
               </w:rPr>
               <w:tab/>
@@ -2674,7 +3082,7 @@
                 <w:noProof/>
                 <w:webHidden/>
               </w:rPr>
-              <w:instrText xml:space="preserve"> PAGEREF _Toc314263160 \h </w:instrText>
+              <w:instrText xml:space="preserve"> PAGEREF _Toc314420293 \h </w:instrText>
             </w:r>
             <w:r>
               <w:rPr>
@@ -2694,7 +3102,7 @@
                 <w:noProof/>
                 <w:webHidden/>
               </w:rPr>
-              <w:t>14</w:t>
+              <w:t>15</w:t>
             </w:r>
             <w:r>
               <w:rPr>
@@ -2709,12 +3117,13 @@
           <w:pPr>
             <w:pStyle w:val="Spistreci1"/>
             <w:rPr>
-              <w:rFonts w:eastAsiaTheme="minorEastAsia"/>
+              <w:rFonts w:asciiTheme="minorHAnsi" w:eastAsiaTheme="minorEastAsia" w:hAnsiTheme="minorHAnsi"/>
               <w:noProof/>
+              <w:sz w:val="22"/>
               <w:lang w:eastAsia="pl-PL"/>
             </w:rPr>
           </w:pPr>
-          <w:hyperlink w:anchor="_Toc314263161" w:history="1">
+          <w:hyperlink w:anchor="_Toc314420294" w:history="1">
             <w:r>
               <w:rPr>
                 <w:rStyle w:val="Hipercze"/>
@@ -2724,8 +3133,9 @@
             </w:r>
             <w:r>
               <w:rPr>
-                <w:rFonts w:eastAsiaTheme="minorEastAsia"/>
-                <w:noProof/>
+                <w:rFonts w:asciiTheme="minorHAnsi" w:eastAsiaTheme="minorEastAsia" w:hAnsiTheme="minorHAnsi"/>
+                <w:noProof/>
+                <w:sz w:val="22"/>
                 <w:lang w:eastAsia="pl-PL"/>
               </w:rPr>
               <w:tab/>
@@ -2756,7 +3166,7 @@
                 <w:noProof/>
                 <w:webHidden/>
               </w:rPr>
-              <w:instrText xml:space="preserve"> PAGEREF _Toc314263161 \h </w:instrText>
+              <w:instrText xml:space="preserve"> PAGEREF _Toc314420294 \h </w:instrText>
             </w:r>
             <w:r>
               <w:rPr>
@@ -2776,7 +3186,7 @@
                 <w:noProof/>
                 <w:webHidden/>
               </w:rPr>
-              <w:t>15</w:t>
+              <w:t>16</w:t>
             </w:r>
             <w:r>
               <w:rPr>
@@ -2795,12 +3205,13 @@
               <w:tab w:val="right" w:leader="dot" w:pos="9062"/>
             </w:tabs>
             <w:rPr>
-              <w:rFonts w:eastAsiaTheme="minorEastAsia"/>
+              <w:rFonts w:asciiTheme="minorHAnsi" w:eastAsiaTheme="minorEastAsia" w:hAnsiTheme="minorHAnsi"/>
               <w:noProof/>
+              <w:sz w:val="22"/>
               <w:lang w:eastAsia="pl-PL"/>
             </w:rPr>
           </w:pPr>
-          <w:hyperlink w:anchor="_Toc314263162" w:history="1">
+          <w:hyperlink w:anchor="_Toc314420295" w:history="1">
             <w:r>
               <w:rPr>
                 <w:rStyle w:val="Hipercze"/>
@@ -2810,8 +3221,9 @@
             </w:r>
             <w:r>
               <w:rPr>
-                <w:rFonts w:eastAsiaTheme="minorEastAsia"/>
-                <w:noProof/>
+                <w:rFonts w:asciiTheme="minorHAnsi" w:eastAsiaTheme="minorEastAsia" w:hAnsiTheme="minorHAnsi"/>
+                <w:noProof/>
+                <w:sz w:val="22"/>
                 <w:lang w:eastAsia="pl-PL"/>
               </w:rPr>
               <w:tab/>
@@ -2842,7 +3254,7 @@
                 <w:noProof/>
                 <w:webHidden/>
               </w:rPr>
-              <w:instrText xml:space="preserve"> PAGEREF _Toc314263162 \h </w:instrText>
+              <w:instrText xml:space="preserve"> PAGEREF _Toc314420295 \h </w:instrText>
             </w:r>
             <w:r>
               <w:rPr>
@@ -2862,7 +3274,7 @@
                 <w:noProof/>
                 <w:webHidden/>
               </w:rPr>
-              <w:t>15</w:t>
+              <w:t>16</w:t>
             </w:r>
             <w:r>
               <w:rPr>
@@ -2881,12 +3293,13 @@
               <w:tab w:val="right" w:leader="dot" w:pos="9062"/>
             </w:tabs>
             <w:rPr>
-              <w:rFonts w:eastAsiaTheme="minorEastAsia"/>
+              <w:rFonts w:asciiTheme="minorHAnsi" w:eastAsiaTheme="minorEastAsia" w:hAnsiTheme="minorHAnsi"/>
               <w:noProof/>
+              <w:sz w:val="22"/>
               <w:lang w:eastAsia="pl-PL"/>
             </w:rPr>
           </w:pPr>
-          <w:hyperlink w:anchor="_Toc314263163" w:history="1">
+          <w:hyperlink w:anchor="_Toc314420296" w:history="1">
             <w:r>
               <w:rPr>
                 <w:rStyle w:val="Hipercze"/>
@@ -2896,8 +3309,9 @@
             </w:r>
             <w:r>
               <w:rPr>
-                <w:rFonts w:eastAsiaTheme="minorEastAsia"/>
-                <w:noProof/>
+                <w:rFonts w:asciiTheme="minorHAnsi" w:eastAsiaTheme="minorEastAsia" w:hAnsiTheme="minorHAnsi"/>
+                <w:noProof/>
+                <w:sz w:val="22"/>
                 <w:lang w:eastAsia="pl-PL"/>
               </w:rPr>
               <w:tab/>
@@ -2928,7 +3342,7 @@
                 <w:noProof/>
                 <w:webHidden/>
               </w:rPr>
-              <w:instrText xml:space="preserve"> PAGEREF _Toc314263163 \h </w:instrText>
+              <w:instrText xml:space="preserve"> PAGEREF _Toc314420296 \h </w:instrText>
             </w:r>
             <w:r>
               <w:rPr>
@@ -2948,7 +3362,7 @@
                 <w:noProof/>
                 <w:webHidden/>
               </w:rPr>
-              <w:t>15</w:t>
+              <w:t>16</w:t>
             </w:r>
             <w:r>
               <w:rPr>
@@ -2967,12 +3381,13 @@
               <w:tab w:val="right" w:leader="dot" w:pos="9062"/>
             </w:tabs>
             <w:rPr>
-              <w:rFonts w:eastAsiaTheme="minorEastAsia"/>
+              <w:rFonts w:asciiTheme="minorHAnsi" w:eastAsiaTheme="minorEastAsia" w:hAnsiTheme="minorHAnsi"/>
               <w:noProof/>
+              <w:sz w:val="22"/>
               <w:lang w:eastAsia="pl-PL"/>
             </w:rPr>
           </w:pPr>
-          <w:hyperlink w:anchor="_Toc314263164" w:history="1">
+          <w:hyperlink w:anchor="_Toc314420297" w:history="1">
             <w:r>
               <w:rPr>
                 <w:rStyle w:val="Hipercze"/>
@@ -2982,8 +3397,9 @@
             </w:r>
             <w:r>
               <w:rPr>
-                <w:rFonts w:eastAsiaTheme="minorEastAsia"/>
-                <w:noProof/>
+                <w:rFonts w:asciiTheme="minorHAnsi" w:eastAsiaTheme="minorEastAsia" w:hAnsiTheme="minorHAnsi"/>
+                <w:noProof/>
+                <w:sz w:val="22"/>
                 <w:lang w:eastAsia="pl-PL"/>
               </w:rPr>
               <w:tab/>
@@ -3015,7 +3431,7 @@
                 <w:noProof/>
                 <w:webHidden/>
               </w:rPr>
-              <w:instrText xml:space="preserve"> PAGEREF _Toc314263164 \h </w:instrText>
+              <w:instrText xml:space="preserve"> PAGEREF _Toc314420297 \h </w:instrText>
             </w:r>
             <w:r>
               <w:rPr>
@@ -3035,7 +3451,7 @@
                 <w:noProof/>
                 <w:webHidden/>
               </w:rPr>
-              <w:t>15</w:t>
+              <w:t>16</w:t>
             </w:r>
             <w:r>
               <w:rPr>
@@ -3054,12 +3470,13 @@
               <w:tab w:val="right" w:leader="dot" w:pos="9062"/>
             </w:tabs>
             <w:rPr>
-              <w:rFonts w:eastAsiaTheme="minorEastAsia"/>
+              <w:rFonts w:asciiTheme="minorHAnsi" w:eastAsiaTheme="minorEastAsia" w:hAnsiTheme="minorHAnsi"/>
               <w:noProof/>
+              <w:sz w:val="22"/>
               <w:lang w:eastAsia="pl-PL"/>
             </w:rPr>
           </w:pPr>
-          <w:hyperlink w:anchor="_Toc314263165" w:history="1">
+          <w:hyperlink w:anchor="_Toc314420298" w:history="1">
             <w:r>
               <w:rPr>
                 <w:rStyle w:val="Hipercze"/>
@@ -3069,8 +3486,9 @@
             </w:r>
             <w:r>
               <w:rPr>
-                <w:rFonts w:eastAsiaTheme="minorEastAsia"/>
-                <w:noProof/>
+                <w:rFonts w:asciiTheme="minorHAnsi" w:eastAsiaTheme="minorEastAsia" w:hAnsiTheme="minorHAnsi"/>
+                <w:noProof/>
+                <w:sz w:val="22"/>
                 <w:lang w:eastAsia="pl-PL"/>
               </w:rPr>
               <w:tab/>
@@ -3101,7 +3519,7 @@
                 <w:noProof/>
                 <w:webHidden/>
               </w:rPr>
-              <w:instrText xml:space="preserve"> PAGEREF _Toc314263165 \h </w:instrText>
+              <w:instrText xml:space="preserve"> PAGEREF _Toc314420298 \h </w:instrText>
             </w:r>
             <w:r>
               <w:rPr>
@@ -3121,7 +3539,7 @@
                 <w:noProof/>
                 <w:webHidden/>
               </w:rPr>
-              <w:t>16</w:t>
+              <w:t>17</w:t>
             </w:r>
             <w:r>
               <w:rPr>
@@ -3136,12 +3554,13 @@
           <w:pPr>
             <w:pStyle w:val="Spistreci1"/>
             <w:rPr>
-              <w:rFonts w:eastAsiaTheme="minorEastAsia"/>
+              <w:rFonts w:asciiTheme="minorHAnsi" w:eastAsiaTheme="minorEastAsia" w:hAnsiTheme="minorHAnsi"/>
               <w:noProof/>
+              <w:sz w:val="22"/>
               <w:lang w:eastAsia="pl-PL"/>
             </w:rPr>
           </w:pPr>
-          <w:hyperlink w:anchor="_Toc314263166" w:history="1">
+          <w:hyperlink w:anchor="_Toc314420299" w:history="1">
             <w:r>
               <w:rPr>
                 <w:rStyle w:val="Hipercze"/>
@@ -3151,8 +3570,9 @@
             </w:r>
             <w:r>
               <w:rPr>
-                <w:rFonts w:eastAsiaTheme="minorEastAsia"/>
-                <w:noProof/>
+                <w:rFonts w:asciiTheme="minorHAnsi" w:eastAsiaTheme="minorEastAsia" w:hAnsiTheme="minorHAnsi"/>
+                <w:noProof/>
+                <w:sz w:val="22"/>
                 <w:lang w:eastAsia="pl-PL"/>
               </w:rPr>
               <w:tab/>
@@ -3183,7 +3603,7 @@
                 <w:noProof/>
                 <w:webHidden/>
               </w:rPr>
-              <w:instrText xml:space="preserve"> PAGEREF _Toc314263166 \h </w:instrText>
+              <w:instrText xml:space="preserve"> PAGEREF _Toc314420299 \h </w:instrText>
             </w:r>
             <w:r>
               <w:rPr>
@@ -3203,7 +3623,7 @@
                 <w:noProof/>
                 <w:webHidden/>
               </w:rPr>
-              <w:t>17</w:t>
+              <w:t>18</w:t>
             </w:r>
             <w:r>
               <w:rPr>
@@ -3222,12 +3642,13 @@
               <w:tab w:val="right" w:leader="dot" w:pos="9062"/>
             </w:tabs>
             <w:rPr>
-              <w:rFonts w:eastAsiaTheme="minorEastAsia"/>
+              <w:rFonts w:asciiTheme="minorHAnsi" w:eastAsiaTheme="minorEastAsia" w:hAnsiTheme="minorHAnsi"/>
               <w:noProof/>
+              <w:sz w:val="22"/>
               <w:lang w:eastAsia="pl-PL"/>
             </w:rPr>
           </w:pPr>
-          <w:hyperlink w:anchor="_Toc314263167" w:history="1">
+          <w:hyperlink w:anchor="_Toc314420300" w:history="1">
             <w:r>
               <w:rPr>
                 <w:rStyle w:val="Hipercze"/>
@@ -3237,8 +3658,9 @@
             </w:r>
             <w:r>
               <w:rPr>
-                <w:rFonts w:eastAsiaTheme="minorEastAsia"/>
-                <w:noProof/>
+                <w:rFonts w:asciiTheme="minorHAnsi" w:eastAsiaTheme="minorEastAsia" w:hAnsiTheme="minorHAnsi"/>
+                <w:noProof/>
+                <w:sz w:val="22"/>
                 <w:lang w:eastAsia="pl-PL"/>
               </w:rPr>
               <w:tab/>
@@ -3269,7 +3691,7 @@
                 <w:noProof/>
                 <w:webHidden/>
               </w:rPr>
-              <w:instrText xml:space="preserve"> PAGEREF _Toc314263167 \h </w:instrText>
+              <w:instrText xml:space="preserve"> PAGEREF _Toc314420300 \h </w:instrText>
             </w:r>
             <w:r>
               <w:rPr>
@@ -3289,7 +3711,7 @@
                 <w:noProof/>
                 <w:webHidden/>
               </w:rPr>
-              <w:t>17</w:t>
+              <w:t>18</w:t>
             </w:r>
             <w:r>
               <w:rPr>
@@ -3308,12 +3730,13 @@
               <w:tab w:val="right" w:leader="dot" w:pos="9062"/>
             </w:tabs>
             <w:rPr>
-              <w:rFonts w:eastAsiaTheme="minorEastAsia"/>
+              <w:rFonts w:asciiTheme="minorHAnsi" w:eastAsiaTheme="minorEastAsia" w:hAnsiTheme="minorHAnsi"/>
               <w:noProof/>
+              <w:sz w:val="22"/>
               <w:lang w:eastAsia="pl-PL"/>
             </w:rPr>
           </w:pPr>
-          <w:hyperlink w:anchor="_Toc314263168" w:history="1">
+          <w:hyperlink w:anchor="_Toc314420301" w:history="1">
             <w:r>
               <w:rPr>
                 <w:rStyle w:val="Hipercze"/>
@@ -3323,8 +3746,9 @@
             </w:r>
             <w:r>
               <w:rPr>
-                <w:rFonts w:eastAsiaTheme="minorEastAsia"/>
-                <w:noProof/>
+                <w:rFonts w:asciiTheme="minorHAnsi" w:eastAsiaTheme="minorEastAsia" w:hAnsiTheme="minorHAnsi"/>
+                <w:noProof/>
+                <w:sz w:val="22"/>
                 <w:lang w:eastAsia="pl-PL"/>
               </w:rPr>
               <w:tab/>
@@ -3355,7 +3779,7 @@
                 <w:noProof/>
                 <w:webHidden/>
               </w:rPr>
-              <w:instrText xml:space="preserve"> PAGEREF _Toc314263168 \h </w:instrText>
+              <w:instrText xml:space="preserve"> PAGEREF _Toc314420301 \h </w:instrText>
             </w:r>
             <w:r>
               <w:rPr>
@@ -3375,7 +3799,7 @@
                 <w:noProof/>
                 <w:webHidden/>
               </w:rPr>
-              <w:t>17</w:t>
+              <w:t>18</w:t>
             </w:r>
             <w:r>
               <w:rPr>
@@ -3394,12 +3818,13 @@
               <w:tab w:val="right" w:leader="dot" w:pos="9062"/>
             </w:tabs>
             <w:rPr>
-              <w:rFonts w:eastAsiaTheme="minorEastAsia"/>
+              <w:rFonts w:asciiTheme="minorHAnsi" w:eastAsiaTheme="minorEastAsia" w:hAnsiTheme="minorHAnsi"/>
               <w:noProof/>
+              <w:sz w:val="22"/>
               <w:lang w:eastAsia="pl-PL"/>
             </w:rPr>
           </w:pPr>
-          <w:hyperlink w:anchor="_Toc314263169" w:history="1">
+          <w:hyperlink w:anchor="_Toc314420302" w:history="1">
             <w:r>
               <w:rPr>
                 <w:rStyle w:val="Hipercze"/>
@@ -3409,8 +3834,9 @@
             </w:r>
             <w:r>
               <w:rPr>
-                <w:rFonts w:eastAsiaTheme="minorEastAsia"/>
-                <w:noProof/>
+                <w:rFonts w:asciiTheme="minorHAnsi" w:eastAsiaTheme="minorEastAsia" w:hAnsiTheme="minorHAnsi"/>
+                <w:noProof/>
+                <w:sz w:val="22"/>
                 <w:lang w:eastAsia="pl-PL"/>
               </w:rPr>
               <w:tab/>
@@ -3441,7 +3867,7 @@
                 <w:noProof/>
                 <w:webHidden/>
               </w:rPr>
-              <w:instrText xml:space="preserve"> PAGEREF _Toc314263169 \h </w:instrText>
+              <w:instrText xml:space="preserve"> PAGEREF _Toc314420302 \h </w:instrText>
             </w:r>
             <w:r>
               <w:rPr>
@@ -3461,7 +3887,7 @@
                 <w:noProof/>
                 <w:webHidden/>
               </w:rPr>
-              <w:t>17</w:t>
+              <w:t>18</w:t>
             </w:r>
             <w:r>
               <w:rPr>
@@ -3480,12 +3906,13 @@
               <w:tab w:val="right" w:leader="dot" w:pos="9062"/>
             </w:tabs>
             <w:rPr>
-              <w:rFonts w:eastAsiaTheme="minorEastAsia"/>
+              <w:rFonts w:asciiTheme="minorHAnsi" w:eastAsiaTheme="minorEastAsia" w:hAnsiTheme="minorHAnsi"/>
               <w:noProof/>
+              <w:sz w:val="22"/>
               <w:lang w:eastAsia="pl-PL"/>
             </w:rPr>
           </w:pPr>
-          <w:hyperlink w:anchor="_Toc314263170" w:history="1">
+          <w:hyperlink w:anchor="_Toc314420303" w:history="1">
             <w:r>
               <w:rPr>
                 <w:rStyle w:val="Hipercze"/>
@@ -3495,8 +3922,9 @@
             </w:r>
             <w:r>
               <w:rPr>
-                <w:rFonts w:eastAsiaTheme="minorEastAsia"/>
-                <w:noProof/>
+                <w:rFonts w:asciiTheme="minorHAnsi" w:eastAsiaTheme="minorEastAsia" w:hAnsiTheme="minorHAnsi"/>
+                <w:noProof/>
+                <w:sz w:val="22"/>
                 <w:lang w:eastAsia="pl-PL"/>
               </w:rPr>
               <w:tab/>
@@ -3527,7 +3955,7 @@
                 <w:noProof/>
                 <w:webHidden/>
               </w:rPr>
-              <w:instrText xml:space="preserve"> PAGEREF _Toc314263170 \h </w:instrText>
+              <w:instrText xml:space="preserve"> PAGEREF _Toc314420303 \h </w:instrText>
             </w:r>
             <w:r>
               <w:rPr>
@@ -3547,7 +3975,7 @@
                 <w:noProof/>
                 <w:webHidden/>
               </w:rPr>
-              <w:t>17</w:t>
+              <w:t>18</w:t>
             </w:r>
             <w:r>
               <w:rPr>
@@ -3566,12 +3994,13 @@
               <w:tab w:val="right" w:leader="dot" w:pos="9062"/>
             </w:tabs>
             <w:rPr>
-              <w:rFonts w:eastAsiaTheme="minorEastAsia"/>
+              <w:rFonts w:asciiTheme="minorHAnsi" w:eastAsiaTheme="minorEastAsia" w:hAnsiTheme="minorHAnsi"/>
               <w:noProof/>
+              <w:sz w:val="22"/>
               <w:lang w:eastAsia="pl-PL"/>
             </w:rPr>
           </w:pPr>
-          <w:hyperlink w:anchor="_Toc314263171" w:history="1">
+          <w:hyperlink w:anchor="_Toc314420304" w:history="1">
             <w:r>
               <w:rPr>
                 <w:rStyle w:val="Hipercze"/>
@@ -3581,8 +4010,9 @@
             </w:r>
             <w:r>
               <w:rPr>
-                <w:rFonts w:eastAsiaTheme="minorEastAsia"/>
-                <w:noProof/>
+                <w:rFonts w:asciiTheme="minorHAnsi" w:eastAsiaTheme="minorEastAsia" w:hAnsiTheme="minorHAnsi"/>
+                <w:noProof/>
+                <w:sz w:val="22"/>
                 <w:lang w:eastAsia="pl-PL"/>
               </w:rPr>
               <w:tab/>
@@ -3613,7 +4043,7 @@
                 <w:noProof/>
                 <w:webHidden/>
               </w:rPr>
-              <w:instrText xml:space="preserve"> PAGEREF _Toc314263171 \h </w:instrText>
+              <w:instrText xml:space="preserve"> PAGEREF _Toc314420304 \h </w:instrText>
             </w:r>
             <w:r>
               <w:rPr>
@@ -3633,7 +4063,7 @@
                 <w:noProof/>
                 <w:webHidden/>
               </w:rPr>
-              <w:t>17</w:t>
+              <w:t>18</w:t>
             </w:r>
             <w:r>
               <w:rPr>
@@ -3648,12 +4078,13 @@
           <w:pPr>
             <w:pStyle w:val="Spistreci1"/>
             <w:rPr>
-              <w:rFonts w:eastAsiaTheme="minorEastAsia"/>
+              <w:rFonts w:asciiTheme="minorHAnsi" w:eastAsiaTheme="minorEastAsia" w:hAnsiTheme="minorHAnsi"/>
               <w:noProof/>
+              <w:sz w:val="22"/>
               <w:lang w:eastAsia="pl-PL"/>
             </w:rPr>
           </w:pPr>
-          <w:hyperlink w:anchor="_Toc314263172" w:history="1">
+          <w:hyperlink w:anchor="_Toc314420305" w:history="1">
             <w:r>
               <w:rPr>
                 <w:rStyle w:val="Hipercze"/>
@@ -3663,8 +4094,9 @@
             </w:r>
             <w:r>
               <w:rPr>
-                <w:rFonts w:eastAsiaTheme="minorEastAsia"/>
-                <w:noProof/>
+                <w:rFonts w:asciiTheme="minorHAnsi" w:eastAsiaTheme="minorEastAsia" w:hAnsiTheme="minorHAnsi"/>
+                <w:noProof/>
+                <w:sz w:val="22"/>
                 <w:lang w:eastAsia="pl-PL"/>
               </w:rPr>
               <w:tab/>
@@ -3695,7 +4127,7 @@
                 <w:noProof/>
                 <w:webHidden/>
               </w:rPr>
-              <w:instrText xml:space="preserve"> PAGEREF _Toc314263172 \h </w:instrText>
+              <w:instrText xml:space="preserve"> PAGEREF _Toc314420305 \h </w:instrText>
             </w:r>
             <w:r>
               <w:rPr>
@@ -3715,7 +4147,7 @@
                 <w:noProof/>
                 <w:webHidden/>
               </w:rPr>
-              <w:t>18</w:t>
+              <w:t>19</w:t>
             </w:r>
             <w:r>
               <w:rPr>
@@ -3730,12 +4162,13 @@
           <w:pPr>
             <w:pStyle w:val="Spistreci1"/>
             <w:rPr>
-              <w:rFonts w:eastAsiaTheme="minorEastAsia"/>
+              <w:rFonts w:asciiTheme="minorHAnsi" w:eastAsiaTheme="minorEastAsia" w:hAnsiTheme="minorHAnsi"/>
               <w:noProof/>
+              <w:sz w:val="22"/>
               <w:lang w:eastAsia="pl-PL"/>
             </w:rPr>
           </w:pPr>
-          <w:hyperlink w:anchor="_Toc314263173" w:history="1">
+          <w:hyperlink w:anchor="_Toc314420306" w:history="1">
             <w:r>
               <w:rPr>
                 <w:rStyle w:val="Hipercze"/>
@@ -3745,8 +4178,9 @@
             </w:r>
             <w:r>
               <w:rPr>
-                <w:rFonts w:eastAsiaTheme="minorEastAsia"/>
-                <w:noProof/>
+                <w:rFonts w:asciiTheme="minorHAnsi" w:eastAsiaTheme="minorEastAsia" w:hAnsiTheme="minorHAnsi"/>
+                <w:noProof/>
+                <w:sz w:val="22"/>
                 <w:lang w:eastAsia="pl-PL"/>
               </w:rPr>
               <w:tab/>
@@ -3777,7 +4211,7 @@
                 <w:noProof/>
                 <w:webHidden/>
               </w:rPr>
-              <w:instrText xml:space="preserve"> PAGEREF _Toc314263173 \h </w:instrText>
+              <w:instrText xml:space="preserve"> PAGEREF _Toc314420306 \h </w:instrText>
             </w:r>
             <w:r>
               <w:rPr>
@@ -3797,7 +4231,7 @@
                 <w:noProof/>
                 <w:webHidden/>
               </w:rPr>
-              <w:t>19</w:t>
+              <w:t>20</w:t>
             </w:r>
             <w:r>
               <w:rPr>
@@ -3812,23 +4246,25 @@
           <w:pPr>
             <w:pStyle w:val="Spistreci1"/>
             <w:rPr>
-              <w:rFonts w:eastAsiaTheme="minorEastAsia"/>
+              <w:rFonts w:asciiTheme="minorHAnsi" w:eastAsiaTheme="minorEastAsia" w:hAnsiTheme="minorHAnsi"/>
               <w:noProof/>
+              <w:sz w:val="22"/>
               <w:lang w:eastAsia="pl-PL"/>
             </w:rPr>
           </w:pPr>
-          <w:hyperlink w:anchor="_Toc314263174" w:history="1">
+          <w:hyperlink w:anchor="_Toc314420307" w:history="1">
             <w:r>
               <w:rPr>
                 <w:rStyle w:val="Hipercze"/>
                 <w:noProof/>
               </w:rPr>
-              <w:t>8</w:t>
-            </w:r>
-            <w:r>
-              <w:rPr>
-                <w:rFonts w:eastAsiaTheme="minorEastAsia"/>
-                <w:noProof/>
+              <w:t>A.</w:t>
+            </w:r>
+            <w:r>
+              <w:rPr>
+                <w:rFonts w:asciiTheme="minorHAnsi" w:eastAsiaTheme="minorEastAsia" w:hAnsiTheme="minorHAnsi"/>
+                <w:noProof/>
+                <w:sz w:val="22"/>
                 <w:lang w:eastAsia="pl-PL"/>
               </w:rPr>
               <w:tab/>
@@ -3859,7 +4295,7 @@
                 <w:noProof/>
                 <w:webHidden/>
               </w:rPr>
-              <w:instrText xml:space="preserve"> PAGEREF _Toc314263174 \h </w:instrText>
+              <w:instrText xml:space="preserve"> PAGEREF _Toc314420307 \h </w:instrText>
             </w:r>
             <w:r>
               <w:rPr>
@@ -3879,7 +4315,7 @@
                 <w:noProof/>
                 <w:webHidden/>
               </w:rPr>
-              <w:t>23</w:t>
+              <w:t>24</w:t>
             </w:r>
             <w:r>
               <w:rPr>
@@ -3894,23 +4330,25 @@
           <w:pPr>
             <w:pStyle w:val="Spistreci1"/>
             <w:rPr>
-              <w:rFonts w:eastAsiaTheme="minorEastAsia"/>
+              <w:rFonts w:asciiTheme="minorHAnsi" w:eastAsiaTheme="minorEastAsia" w:hAnsiTheme="minorHAnsi"/>
               <w:noProof/>
+              <w:sz w:val="22"/>
               <w:lang w:eastAsia="pl-PL"/>
             </w:rPr>
           </w:pPr>
-          <w:hyperlink w:anchor="_Toc314263175" w:history="1">
+          <w:hyperlink w:anchor="_Toc314420308" w:history="1">
             <w:r>
               <w:rPr>
                 <w:rStyle w:val="Hipercze"/>
                 <w:noProof/>
               </w:rPr>
-              <w:t>9</w:t>
-            </w:r>
-            <w:r>
-              <w:rPr>
-                <w:rFonts w:eastAsiaTheme="minorEastAsia"/>
-                <w:noProof/>
+              <w:t>B.</w:t>
+            </w:r>
+            <w:r>
+              <w:rPr>
+                <w:rFonts w:asciiTheme="minorHAnsi" w:eastAsiaTheme="minorEastAsia" w:hAnsiTheme="minorHAnsi"/>
+                <w:noProof/>
+                <w:sz w:val="22"/>
                 <w:lang w:eastAsia="pl-PL"/>
               </w:rPr>
               <w:tab/>
@@ -3941,7 +4379,7 @@
                 <w:noProof/>
                 <w:webHidden/>
               </w:rPr>
-              <w:instrText xml:space="preserve"> PAGEREF _Toc314263175 \h </w:instrText>
+              <w:instrText xml:space="preserve"> PAGEREF _Toc314420308 \h </w:instrText>
             </w:r>
             <w:r>
               <w:rPr>
@@ -3961,7 +4399,7 @@
                 <w:noProof/>
                 <w:webHidden/>
               </w:rPr>
-              <w:t>24</w:t>
+              <w:t>25</w:t>
             </w:r>
             <w:r>
               <w:rPr>
@@ -3976,23 +4414,25 @@
           <w:pPr>
             <w:pStyle w:val="Spistreci1"/>
             <w:rPr>
-              <w:rFonts w:eastAsiaTheme="minorEastAsia"/>
+              <w:rFonts w:asciiTheme="minorHAnsi" w:eastAsiaTheme="minorEastAsia" w:hAnsiTheme="minorHAnsi"/>
               <w:noProof/>
+              <w:sz w:val="22"/>
               <w:lang w:eastAsia="pl-PL"/>
             </w:rPr>
           </w:pPr>
-          <w:hyperlink w:anchor="_Toc314263176" w:history="1">
+          <w:hyperlink w:anchor="_Toc314420309" w:history="1">
             <w:r>
               <w:rPr>
                 <w:rStyle w:val="Hipercze"/>
                 <w:noProof/>
               </w:rPr>
-              <w:t>10</w:t>
-            </w:r>
-            <w:r>
-              <w:rPr>
-                <w:rFonts w:eastAsiaTheme="minorEastAsia"/>
-                <w:noProof/>
+              <w:t>C.</w:t>
+            </w:r>
+            <w:r>
+              <w:rPr>
+                <w:rFonts w:asciiTheme="minorHAnsi" w:eastAsiaTheme="minorEastAsia" w:hAnsiTheme="minorHAnsi"/>
+                <w:noProof/>
+                <w:sz w:val="22"/>
                 <w:lang w:eastAsia="pl-PL"/>
               </w:rPr>
               <w:tab/>
@@ -4023,7 +4463,7 @@
                 <w:noProof/>
                 <w:webHidden/>
               </w:rPr>
-              <w:instrText xml:space="preserve"> PAGEREF _Toc314263176 \h </w:instrText>
+              <w:instrText xml:space="preserve"> PAGEREF _Toc314420309 \h </w:instrText>
             </w:r>
             <w:r>
               <w:rPr>
@@ -4043,7 +4483,7 @@
                 <w:noProof/>
                 <w:webHidden/>
               </w:rPr>
-              <w:t>25</w:t>
+              <w:t>26</w:t>
             </w:r>
             <w:r>
               <w:rPr>
@@ -4062,23 +4502,25 @@
               <w:tab w:val="right" w:leader="dot" w:pos="9062"/>
             </w:tabs>
             <w:rPr>
-              <w:rFonts w:eastAsiaTheme="minorEastAsia"/>
+              <w:rFonts w:asciiTheme="minorHAnsi" w:eastAsiaTheme="minorEastAsia" w:hAnsiTheme="minorHAnsi"/>
               <w:noProof/>
+              <w:sz w:val="22"/>
               <w:lang w:eastAsia="pl-PL"/>
             </w:rPr>
           </w:pPr>
-          <w:hyperlink w:anchor="_Toc314263177" w:history="1">
+          <w:hyperlink w:anchor="_Toc314420310" w:history="1">
             <w:r>
               <w:rPr>
                 <w:rStyle w:val="Hipercze"/>
                 <w:noProof/>
               </w:rPr>
-              <w:t>10.1</w:t>
-            </w:r>
-            <w:r>
-              <w:rPr>
-                <w:rFonts w:eastAsiaTheme="minorEastAsia"/>
-                <w:noProof/>
+              <w:t>7.1</w:t>
+            </w:r>
+            <w:r>
+              <w:rPr>
+                <w:rFonts w:asciiTheme="minorHAnsi" w:eastAsiaTheme="minorEastAsia" w:hAnsiTheme="minorHAnsi"/>
+                <w:noProof/>
+                <w:sz w:val="22"/>
                 <w:lang w:eastAsia="pl-PL"/>
               </w:rPr>
               <w:tab/>
@@ -4109,7 +4551,7 @@
                 <w:noProof/>
                 <w:webHidden/>
               </w:rPr>
-              <w:instrText xml:space="preserve"> PAGEREF _Toc314263177 \h </w:instrText>
+              <w:instrText xml:space="preserve"> PAGEREF _Toc314420310 \h </w:instrText>
             </w:r>
             <w:r>
               <w:rPr>
@@ -4129,7 +4571,7 @@
                 <w:noProof/>
                 <w:webHidden/>
               </w:rPr>
-              <w:t>25</w:t>
+              <w:t>26</w:t>
             </w:r>
             <w:r>
               <w:rPr>
@@ -4148,23 +4590,25 @@
               <w:tab w:val="right" w:leader="dot" w:pos="9062"/>
             </w:tabs>
             <w:rPr>
-              <w:rFonts w:eastAsiaTheme="minorEastAsia"/>
+              <w:rFonts w:asciiTheme="minorHAnsi" w:eastAsiaTheme="minorEastAsia" w:hAnsiTheme="minorHAnsi"/>
               <w:noProof/>
+              <w:sz w:val="22"/>
               <w:lang w:eastAsia="pl-PL"/>
             </w:rPr>
           </w:pPr>
-          <w:hyperlink w:anchor="_Toc314263178" w:history="1">
+          <w:hyperlink w:anchor="_Toc314420311" w:history="1">
             <w:r>
               <w:rPr>
                 <w:rStyle w:val="Hipercze"/>
                 <w:noProof/>
               </w:rPr>
-              <w:t>10.2</w:t>
-            </w:r>
-            <w:r>
-              <w:rPr>
-                <w:rFonts w:eastAsiaTheme="minorEastAsia"/>
-                <w:noProof/>
+              <w:t>7.2</w:t>
+            </w:r>
+            <w:r>
+              <w:rPr>
+                <w:rFonts w:asciiTheme="minorHAnsi" w:eastAsiaTheme="minorEastAsia" w:hAnsiTheme="minorHAnsi"/>
+                <w:noProof/>
+                <w:sz w:val="22"/>
                 <w:lang w:eastAsia="pl-PL"/>
               </w:rPr>
               <w:tab/>
@@ -4195,7 +4639,7 @@
                 <w:noProof/>
                 <w:webHidden/>
               </w:rPr>
-              <w:instrText xml:space="preserve"> PAGEREF _Toc314263178 \h </w:instrText>
+              <w:instrText xml:space="preserve"> PAGEREF _Toc314420311 \h </w:instrText>
             </w:r>
             <w:r>
               <w:rPr>
@@ -4215,7 +4659,7 @@
                 <w:noProof/>
                 <w:webHidden/>
               </w:rPr>
-              <w:t>25</w:t>
+              <w:t>26</w:t>
             </w:r>
             <w:r>
               <w:rPr>
@@ -4234,23 +4678,25 @@
               <w:tab w:val="right" w:leader="dot" w:pos="9062"/>
             </w:tabs>
             <w:rPr>
-              <w:rFonts w:eastAsiaTheme="minorEastAsia"/>
+              <w:rFonts w:asciiTheme="minorHAnsi" w:eastAsiaTheme="minorEastAsia" w:hAnsiTheme="minorHAnsi"/>
               <w:noProof/>
+              <w:sz w:val="22"/>
               <w:lang w:eastAsia="pl-PL"/>
             </w:rPr>
           </w:pPr>
-          <w:hyperlink w:anchor="_Toc314263179" w:history="1">
+          <w:hyperlink w:anchor="_Toc314420312" w:history="1">
             <w:r>
               <w:rPr>
                 <w:rStyle w:val="Hipercze"/>
                 <w:noProof/>
               </w:rPr>
-              <w:t>10.3</w:t>
-            </w:r>
-            <w:r>
-              <w:rPr>
-                <w:rFonts w:eastAsiaTheme="minorEastAsia"/>
-                <w:noProof/>
+              <w:t>7.3</w:t>
+            </w:r>
+            <w:r>
+              <w:rPr>
+                <w:rFonts w:asciiTheme="minorHAnsi" w:eastAsiaTheme="minorEastAsia" w:hAnsiTheme="minorHAnsi"/>
+                <w:noProof/>
+                <w:sz w:val="22"/>
                 <w:lang w:eastAsia="pl-PL"/>
               </w:rPr>
               <w:tab/>
@@ -4281,7 +4727,7 @@
                 <w:noProof/>
                 <w:webHidden/>
               </w:rPr>
-              <w:instrText xml:space="preserve"> PAGEREF _Toc314263179 \h </w:instrText>
+              <w:instrText xml:space="preserve"> PAGEREF _Toc314420312 \h </w:instrText>
             </w:r>
             <w:r>
               <w:rPr>
@@ -4301,7 +4747,7 @@
                 <w:noProof/>
                 <w:webHidden/>
               </w:rPr>
-              <w:t>25</w:t>
+              <w:t>26</w:t>
             </w:r>
             <w:r>
               <w:rPr>
@@ -4316,23 +4762,25 @@
           <w:pPr>
             <w:pStyle w:val="Spistreci1"/>
             <w:rPr>
-              <w:rFonts w:eastAsiaTheme="minorEastAsia"/>
+              <w:rFonts w:asciiTheme="minorHAnsi" w:eastAsiaTheme="minorEastAsia" w:hAnsiTheme="minorHAnsi"/>
               <w:noProof/>
+              <w:sz w:val="22"/>
               <w:lang w:eastAsia="pl-PL"/>
             </w:rPr>
           </w:pPr>
-          <w:hyperlink w:anchor="_Toc314263180" w:history="1">
+          <w:hyperlink w:anchor="_Toc314420313" w:history="1">
             <w:r>
               <w:rPr>
                 <w:rStyle w:val="Hipercze"/>
                 <w:noProof/>
               </w:rPr>
-              <w:t>11</w:t>
-            </w:r>
-            <w:r>
-              <w:rPr>
-                <w:rFonts w:eastAsiaTheme="minorEastAsia"/>
-                <w:noProof/>
+              <w:t>D.</w:t>
+            </w:r>
+            <w:r>
+              <w:rPr>
+                <w:rFonts w:asciiTheme="minorHAnsi" w:eastAsiaTheme="minorEastAsia" w:hAnsiTheme="minorHAnsi"/>
+                <w:noProof/>
+                <w:sz w:val="22"/>
                 <w:lang w:eastAsia="pl-PL"/>
               </w:rPr>
               <w:tab/>
@@ -4363,7 +4811,7 @@
                 <w:noProof/>
                 <w:webHidden/>
               </w:rPr>
-              <w:instrText xml:space="preserve"> PAGEREF _Toc314263180 \h </w:instrText>
+              <w:instrText xml:space="preserve"> PAGEREF _Toc314420313 \h </w:instrText>
             </w:r>
             <w:r>
               <w:rPr>
@@ -4383,7 +4831,7 @@
                 <w:noProof/>
                 <w:webHidden/>
               </w:rPr>
-              <w:t>27</w:t>
+              <w:t>28</w:t>
             </w:r>
             <w:r>
               <w:rPr>
@@ -4414,7 +4862,7 @@
           <w:numId w:val="16"/>
         </w:numPr>
       </w:pPr>
-      <w:bookmarkStart w:id="0" w:name="_Toc314263143"/>
+      <w:bookmarkStart w:id="0" w:name="_Toc314420276"/>
       <w:r>
         <w:lastRenderedPageBreak/>
         <w:t>Wstęp</w:t>
@@ -4429,7 +4877,7 @@
           <w:numId w:val="16"/>
         </w:numPr>
       </w:pPr>
-      <w:bookmarkStart w:id="1" w:name="_Toc314263144"/>
+      <w:bookmarkStart w:id="1" w:name="_Toc314420277"/>
       <w:r>
         <w:lastRenderedPageBreak/>
         <w:t>Wprowadzenie w problematykę pracy</w:t>
@@ -4445,7 +4893,7 @@
       <w:pPr>
         <w:pStyle w:val="Nagwek2"/>
       </w:pPr>
-      <w:bookmarkStart w:id="2" w:name="_Toc314263145"/>
+      <w:bookmarkStart w:id="2" w:name="_Toc314420278"/>
       <w:r>
         <w:t>Klasteryzacja</w:t>
       </w:r>
@@ -4609,7 +5057,7 @@
                     <pic:cNvPicPr/>
                   </pic:nvPicPr>
                   <pic:blipFill>
-                    <a:blip r:embed="rId7" cstate="print"/>
+                    <a:blip r:embed="rId9" cstate="print"/>
                     <a:stretch>
                       <a:fillRect/>
                     </a:stretch>
@@ -4656,7 +5104,7 @@
       <w:pPr>
         <w:pStyle w:val="Nagwek3"/>
       </w:pPr>
-      <w:bookmarkStart w:id="3" w:name="_Toc314263146"/>
+      <w:bookmarkStart w:id="3" w:name="_Toc314420279"/>
       <w:r>
         <w:lastRenderedPageBreak/>
         <w:t>Reprezentacja</w:t>
@@ -4824,7 +5272,7 @@
       <w:pPr>
         <w:pStyle w:val="Nagwek3"/>
       </w:pPr>
-      <w:bookmarkStart w:id="4" w:name="_Toc314263147"/>
+      <w:bookmarkStart w:id="4" w:name="_Toc314420280"/>
       <w:r>
         <w:t>Miara bliskości</w:t>
       </w:r>
@@ -5366,7 +5814,7 @@
                     <pic:cNvPicPr/>
                   </pic:nvPicPr>
                   <pic:blipFill>
-                    <a:blip r:embed="rId8" cstate="print"/>
+                    <a:blip r:embed="rId10" cstate="print"/>
                     <a:stretch>
                       <a:fillRect/>
                     </a:stretch>
@@ -5966,7 +6414,7 @@
       <w:pPr>
         <w:pStyle w:val="Nagwek3"/>
       </w:pPr>
-      <w:bookmarkStart w:id="5" w:name="_Toc314263148"/>
+      <w:bookmarkStart w:id="5" w:name="_Toc314420281"/>
       <w:r>
         <w:t>Techniki klasteryzacji</w:t>
       </w:r>
@@ -6033,7 +6481,7 @@
                     <pic:cNvPicPr/>
                   </pic:nvPicPr>
                   <pic:blipFill>
-                    <a:blip r:embed="rId9" cstate="print"/>
+                    <a:blip r:embed="rId11" cstate="print"/>
                     <a:stretch>
                       <a:fillRect/>
                     </a:stretch>
@@ -6139,7 +6587,7 @@
                     <pic:cNvPicPr/>
                   </pic:nvPicPr>
                   <pic:blipFill>
-                    <a:blip r:embed="rId10" cstate="print"/>
+                    <a:blip r:embed="rId12" cstate="print"/>
                     <a:stretch>
                       <a:fillRect/>
                     </a:stretch>
@@ -7289,7 +7737,7 @@
                     <pic:cNvPicPr/>
                   </pic:nvPicPr>
                   <pic:blipFill>
-                    <a:blip r:embed="rId11" cstate="print"/>
+                    <a:blip r:embed="rId13" cstate="print"/>
                     <a:stretch>
                       <a:fillRect/>
                     </a:stretch>
@@ -7755,7 +8203,7 @@
       <w:pPr>
         <w:pStyle w:val="Nagwek3"/>
       </w:pPr>
-      <w:bookmarkStart w:id="9" w:name="_Toc314263149"/>
+      <w:bookmarkStart w:id="9" w:name="_Toc314420282"/>
       <w:r>
         <w:t>Różne typy klastrów</w:t>
       </w:r>
@@ -7905,7 +8353,7 @@
       <w:pPr>
         <w:pStyle w:val="Nagwek2"/>
       </w:pPr>
-      <w:bookmarkStart w:id="10" w:name="_Toc314263150"/>
+      <w:bookmarkStart w:id="10" w:name="_Toc314420283"/>
       <w:r>
         <w:t xml:space="preserve">Algorytmy </w:t>
       </w:r>
@@ -7918,7 +8366,7 @@
       <w:pPr>
         <w:pStyle w:val="Nagwek2"/>
       </w:pPr>
-      <w:bookmarkStart w:id="11" w:name="_Toc314263151"/>
+      <w:bookmarkStart w:id="11" w:name="_Toc314420284"/>
       <w:r>
         <w:t>?</w:t>
       </w:r>
@@ -7934,7 +8382,7 @@
       <w:pPr>
         <w:pStyle w:val="Nagwek2"/>
       </w:pPr>
-      <w:bookmarkStart w:id="12" w:name="_Toc314263152"/>
+      <w:bookmarkStart w:id="12" w:name="_Toc314420285"/>
       <w:r>
         <w:t>?CUDA?</w:t>
       </w:r>
@@ -7948,7 +8396,7 @@
           <w:numId w:val="16"/>
         </w:numPr>
       </w:pPr>
-      <w:bookmarkStart w:id="13" w:name="_Toc314263153"/>
+      <w:bookmarkStart w:id="13" w:name="_Toc314420286"/>
       <w:r>
         <w:lastRenderedPageBreak/>
         <w:t>Opis rozwiązania</w:t>
@@ -7964,7 +8412,7 @@
       <w:pPr>
         <w:pStyle w:val="Nagwek2"/>
       </w:pPr>
-      <w:bookmarkStart w:id="14" w:name="_Toc314263154"/>
+      <w:bookmarkStart w:id="14" w:name="_Toc314420287"/>
       <w:r>
         <w:t>Ogólny schemat algorytmu</w:t>
       </w:r>
@@ -8046,7 +8494,7 @@
                     <pic:cNvPicPr/>
                   </pic:nvPicPr>
                   <pic:blipFill>
-                    <a:blip r:embed="rId12" cstate="print"/>
+                    <a:blip r:embed="rId14" cstate="print"/>
                     <a:stretch>
                       <a:fillRect/>
                     </a:stretch>
@@ -8094,7 +8542,7 @@
       <w:pPr>
         <w:pStyle w:val="Nagwek2"/>
       </w:pPr>
-      <w:bookmarkStart w:id="17" w:name="_Toc314263155"/>
+      <w:bookmarkStart w:id="17" w:name="_Toc314420288"/>
       <w:r>
         <w:t>Kodowanie osobników</w:t>
       </w:r>
@@ -8140,7 +8588,7 @@
                     <pic:cNvPicPr/>
                   </pic:nvPicPr>
                   <pic:blipFill>
-                    <a:blip r:embed="rId13" cstate="print"/>
+                    <a:blip r:embed="rId15" cstate="print"/>
                     <a:stretch>
                       <a:fillRect/>
                     </a:stretch>
@@ -8425,7 +8873,7 @@
                     <pic:cNvPicPr/>
                   </pic:nvPicPr>
                   <pic:blipFill>
-                    <a:blip r:embed="rId14" cstate="print"/>
+                    <a:blip r:embed="rId16" cstate="print"/>
                     <a:stretch>
                       <a:fillRect/>
                     </a:stretch>
@@ -8536,7 +8984,7 @@
       <w:pPr>
         <w:pStyle w:val="Nagwek2"/>
       </w:pPr>
-      <w:bookmarkStart w:id="18" w:name="_Toc314263156"/>
+      <w:bookmarkStart w:id="18" w:name="_Toc314420289"/>
       <w:r>
         <w:t>Ocena osobników</w:t>
       </w:r>
@@ -8551,7 +8999,7 @@
       <w:pPr>
         <w:pStyle w:val="Nagwek3"/>
       </w:pPr>
-      <w:bookmarkStart w:id="19" w:name="_Toc314263157"/>
+      <w:bookmarkStart w:id="19" w:name="_Toc314420290"/>
       <w:r>
         <w:t>Gęstość</w:t>
       </w:r>
@@ -8588,7 +9036,7 @@
       <w:pPr>
         <w:pStyle w:val="Nagwek3"/>
       </w:pPr>
-      <w:bookmarkStart w:id="20" w:name="_Toc314263158"/>
+      <w:bookmarkStart w:id="20" w:name="_Toc314420291"/>
       <w:r>
         <w:t>Łączność</w:t>
       </w:r>
@@ -8614,7 +9062,7 @@
       <w:pPr>
         <w:pStyle w:val="Nagwek3"/>
       </w:pPr>
-      <w:bookmarkStart w:id="21" w:name="_Toc314263159"/>
+      <w:bookmarkStart w:id="21" w:name="_Toc314420292"/>
       <w:r>
         <w:t>Rozłączność</w:t>
       </w:r>
@@ -8685,7 +9133,7 @@
       <w:pPr>
         <w:pStyle w:val="Nagwek3"/>
       </w:pPr>
-      <w:bookmarkStart w:id="22" w:name="_Toc314263160"/>
+      <w:bookmarkStart w:id="22" w:name="_Toc314420293"/>
       <w:r>
         <w:t>Błędność</w:t>
       </w:r>
@@ -8752,7 +9200,7 @@
           <w:numId w:val="16"/>
         </w:numPr>
       </w:pPr>
-      <w:bookmarkStart w:id="23" w:name="_Toc314263161"/>
+      <w:bookmarkStart w:id="23" w:name="_Toc314420294"/>
       <w:r>
         <w:lastRenderedPageBreak/>
         <w:t>Operatory genetyczne</w:t>
@@ -8763,7 +9211,7 @@
       <w:pPr>
         <w:pStyle w:val="Nagwek3"/>
       </w:pPr>
-      <w:bookmarkStart w:id="24" w:name="_Toc314263162"/>
+      <w:bookmarkStart w:id="24" w:name="_Toc314420295"/>
       <w:r>
         <w:t>Selekcja</w:t>
       </w:r>
@@ -8786,7 +9234,7 @@
       <w:pPr>
         <w:pStyle w:val="Nagwek3"/>
       </w:pPr>
-      <w:bookmarkStart w:id="25" w:name="_Toc314263163"/>
+      <w:bookmarkStart w:id="25" w:name="_Toc314420296"/>
       <w:r>
         <w:t>Krzyżowanie</w:t>
       </w:r>
@@ -8831,7 +9279,7 @@
                     <pic:cNvPicPr/>
                   </pic:nvPicPr>
                   <pic:blipFill>
-                    <a:blip r:embed="rId15" cstate="print"/>
+                    <a:blip r:embed="rId17" cstate="print"/>
                     <a:stretch>
                       <a:fillRect/>
                     </a:stretch>
@@ -8876,7 +9324,7 @@
       <w:pPr>
         <w:pStyle w:val="Nagwek3"/>
       </w:pPr>
-      <w:bookmarkStart w:id="26" w:name="_Toc314263164"/>
+      <w:bookmarkStart w:id="26" w:name="_Toc314420297"/>
       <w:r>
         <w:rPr>
           <w:lang w:bidi="en-US"/>
@@ -9207,7 +9655,7 @@
       <w:pPr>
         <w:pStyle w:val="Nagwek2"/>
       </w:pPr>
-      <w:bookmarkStart w:id="27" w:name="_Toc314263165"/>
+      <w:bookmarkStart w:id="27" w:name="_Toc314420298"/>
       <w:r>
         <w:t>?Optymalizacja dla CUDA?</w:t>
       </w:r>
@@ -9221,7 +9669,7 @@
           <w:numId w:val="16"/>
         </w:numPr>
       </w:pPr>
-      <w:bookmarkStart w:id="28" w:name="_Toc314263166"/>
+      <w:bookmarkStart w:id="28" w:name="_Toc314420299"/>
       <w:r>
         <w:lastRenderedPageBreak/>
         <w:t>Wyniki Badań</w:t>
@@ -9232,7 +9680,7 @@
       <w:pPr>
         <w:pStyle w:val="Nagwek2"/>
       </w:pPr>
-      <w:bookmarkStart w:id="29" w:name="_Toc314263167"/>
+      <w:bookmarkStart w:id="29" w:name="_Toc314420300"/>
       <w:r>
         <w:t>Iris</w:t>
       </w:r>
@@ -9242,7 +9690,7 @@
       <w:pPr>
         <w:pStyle w:val="Nagwek2"/>
       </w:pPr>
-      <w:bookmarkStart w:id="30" w:name="_Toc314263168"/>
+      <w:bookmarkStart w:id="30" w:name="_Toc314420301"/>
       <w:proofErr w:type="spellStart"/>
       <w:r>
         <w:t>Wine</w:t>
@@ -9254,7 +9702,7 @@
       <w:pPr>
         <w:pStyle w:val="Nagwek2"/>
       </w:pPr>
-      <w:bookmarkStart w:id="31" w:name="_Toc314263169"/>
+      <w:bookmarkStart w:id="31" w:name="_Toc314420302"/>
       <w:proofErr w:type="spellStart"/>
       <w:r>
         <w:t>Cancer</w:t>
@@ -9266,7 +9714,7 @@
       <w:pPr>
         <w:pStyle w:val="Nagwek2"/>
       </w:pPr>
-      <w:bookmarkStart w:id="32" w:name="_Toc314263170"/>
+      <w:bookmarkStart w:id="32" w:name="_Toc314420303"/>
       <w:r>
         <w:t>Porównanie wydajnościowe wyników uzyskanych na CUDA</w:t>
       </w:r>
@@ -9276,7 +9724,7 @@
       <w:pPr>
         <w:pStyle w:val="Nagwek2"/>
       </w:pPr>
-      <w:bookmarkStart w:id="33" w:name="_Toc314263171"/>
+      <w:bookmarkStart w:id="33" w:name="_Toc314420304"/>
       <w:r>
         <w:t>Wnioski</w:t>
       </w:r>
@@ -9290,7 +9738,7 @@
           <w:numId w:val="16"/>
         </w:numPr>
       </w:pPr>
-      <w:bookmarkStart w:id="34" w:name="_Toc314263172"/>
+      <w:bookmarkStart w:id="34" w:name="_Toc314420305"/>
       <w:r>
         <w:lastRenderedPageBreak/>
         <w:t>Podsumowanie</w:t>
@@ -9305,7 +9753,7 @@
           <w:numId w:val="16"/>
         </w:numPr>
       </w:pPr>
-      <w:bookmarkStart w:id="35" w:name="_Toc314263173"/>
+      <w:bookmarkStart w:id="35" w:name="_Toc314420306"/>
       <w:r>
         <w:lastRenderedPageBreak/>
         <w:t>Literatura</w:t>
@@ -11870,6 +12318,12 @@
     <w:p>
       <w:pPr>
         <w:sectPr>
+          <w:headerReference w:type="even" r:id="rId18"/>
+          <w:headerReference w:type="default" r:id="rId19"/>
+          <w:footerReference w:type="even" r:id="rId20"/>
+          <w:footerReference w:type="default" r:id="rId21"/>
+          <w:headerReference w:type="first" r:id="rId22"/>
+          <w:footerReference w:type="first" r:id="rId23"/>
           <w:pgSz w:w="11906" w:h="16838"/>
           <w:pgMar w:top="1417" w:right="1417" w:bottom="1417" w:left="1417" w:header="708" w:footer="708" w:gutter="0"/>
           <w:cols w:space="708"/>
@@ -11881,7 +12335,7 @@
       <w:pPr>
         <w:pStyle w:val="Nagwek1"/>
       </w:pPr>
-      <w:bookmarkStart w:id="36" w:name="_Toc314263174"/>
+      <w:bookmarkStart w:id="36" w:name="_Toc314420307"/>
       <w:r>
         <w:lastRenderedPageBreak/>
         <w:t>Wartości parametrów algorytmów</w:t>
@@ -11892,7 +12346,7 @@
       <w:pPr>
         <w:pStyle w:val="Nagwek1"/>
       </w:pPr>
-      <w:bookmarkStart w:id="37" w:name="_Toc314263175"/>
+      <w:bookmarkStart w:id="37" w:name="_Toc314420308"/>
       <w:r>
         <w:lastRenderedPageBreak/>
         <w:t>Opis aplikacji</w:t>
@@ -11903,7 +12357,7 @@
       <w:pPr>
         <w:pStyle w:val="Nagwek1"/>
       </w:pPr>
-      <w:bookmarkStart w:id="38" w:name="_Toc314263176"/>
+      <w:bookmarkStart w:id="38" w:name="_Toc314420309"/>
       <w:r>
         <w:lastRenderedPageBreak/>
         <w:t>Formaty plików</w:t>
@@ -11914,7 +12368,7 @@
       <w:pPr>
         <w:pStyle w:val="Nagwek2"/>
       </w:pPr>
-      <w:bookmarkStart w:id="39" w:name="_Toc314263177"/>
+      <w:bookmarkStart w:id="39" w:name="_Toc314420310"/>
       <w:r>
         <w:t>Dane wejściowe</w:t>
       </w:r>
@@ -11937,7 +12391,7 @@
       <w:pPr>
         <w:pStyle w:val="Nagwek2"/>
       </w:pPr>
-      <w:bookmarkStart w:id="40" w:name="_Toc314263178"/>
+      <w:bookmarkStart w:id="40" w:name="_Toc314420311"/>
       <w:r>
         <w:t>Dane pośrednie</w:t>
       </w:r>
@@ -11984,7 +12438,7 @@
       <w:pPr>
         <w:pStyle w:val="Nagwek2"/>
       </w:pPr>
-      <w:bookmarkStart w:id="41" w:name="_Toc314263179"/>
+      <w:bookmarkStart w:id="41" w:name="_Toc314420312"/>
       <w:r>
         <w:t>Dane wyjściowe</w:t>
       </w:r>
@@ -12445,7 +12899,7 @@
       <w:pPr>
         <w:pStyle w:val="Nagwek1"/>
       </w:pPr>
-      <w:bookmarkStart w:id="42" w:name="_Toc314263180"/>
+      <w:bookmarkStart w:id="42" w:name="_Toc314420313"/>
       <w:r>
         <w:lastRenderedPageBreak/>
         <w:t>Parametry maszyny testowej</w:t>
@@ -12460,6 +12914,156 @@
     </w:sectPr>
   </w:body>
 </w:document>
+</file>
+
+<file path=word/endnotes.xml><?xml version="1.0" encoding="utf-8"?>
+<w:endnotes xmlns:ve="http://schemas.openxmlformats.org/markup-compatibility/2006" xmlns:o="urn:schemas-microsoft-com:office:office" xmlns:r="http://schemas.openxmlformats.org/officeDocument/2006/relationships" xmlns:m="http://schemas.openxmlformats.org/officeDocument/2006/math" xmlns:v="urn:schemas-microsoft-com:vml" xmlns:wp="http://schemas.openxmlformats.org/drawingml/2006/wordprocessingDrawing" xmlns:w10="urn:schemas-microsoft-com:office:word" xmlns:w="http://schemas.openxmlformats.org/wordprocessingml/2006/main" xmlns:wne="http://schemas.microsoft.com/office/word/2006/wordml">
+  <w:endnote w:type="separator" w:id="-1">
+    <w:p>
+      <w:pPr>
+        <w:spacing w:after="0" w:line="240" w:lineRule="auto"/>
+      </w:pPr>
+      <w:r>
+        <w:separator/>
+      </w:r>
+    </w:p>
+  </w:endnote>
+  <w:endnote w:type="continuationSeparator" w:id="0">
+    <w:p>
+      <w:pPr>
+        <w:spacing w:after="0" w:line="240" w:lineRule="auto"/>
+      </w:pPr>
+      <w:r>
+        <w:continuationSeparator/>
+      </w:r>
+    </w:p>
+  </w:endnote>
+</w:endnotes>
+</file>
+
+<file path=word/footer1.xml><?xml version="1.0" encoding="utf-8"?>
+<w:ftr xmlns:ve="http://schemas.openxmlformats.org/markup-compatibility/2006" xmlns:o="urn:schemas-microsoft-com:office:office" xmlns:r="http://schemas.openxmlformats.org/officeDocument/2006/relationships" xmlns:m="http://schemas.openxmlformats.org/officeDocument/2006/math" xmlns:v="urn:schemas-microsoft-com:vml" xmlns:wp="http://schemas.openxmlformats.org/drawingml/2006/wordprocessingDrawing" xmlns:w10="urn:schemas-microsoft-com:office:word" xmlns:w="http://schemas.openxmlformats.org/wordprocessingml/2006/main" xmlns:wne="http://schemas.microsoft.com/office/word/2006/wordml">
+  <w:p>
+    <w:pPr>
+      <w:pStyle w:val="Stopka"/>
+    </w:pPr>
+  </w:p>
+</w:ftr>
+</file>
+
+<file path=word/footer2.xml><?xml version="1.0" encoding="utf-8"?>
+<w:ftr xmlns:ve="http://schemas.openxmlformats.org/markup-compatibility/2006" xmlns:o="urn:schemas-microsoft-com:office:office" xmlns:r="http://schemas.openxmlformats.org/officeDocument/2006/relationships" xmlns:m="http://schemas.openxmlformats.org/officeDocument/2006/math" xmlns:v="urn:schemas-microsoft-com:vml" xmlns:wp="http://schemas.openxmlformats.org/drawingml/2006/wordprocessingDrawing" xmlns:w10="urn:schemas-microsoft-com:office:word" xmlns:w="http://schemas.openxmlformats.org/wordprocessingml/2006/main" xmlns:wne="http://schemas.microsoft.com/office/word/2006/wordml">
+  <w:sdt>
+    <w:sdtPr>
+      <w:id w:val="12300940"/>
+      <w:docPartObj>
+        <w:docPartGallery w:val="Page Numbers (Bottom of Page)"/>
+        <w:docPartUnique/>
+      </w:docPartObj>
+    </w:sdtPr>
+    <w:sdtContent>
+      <w:p>
+        <w:pPr>
+          <w:pStyle w:val="Stopka"/>
+          <w:jc w:val="right"/>
+        </w:pPr>
+        <w:r>
+          <w:t xml:space="preserve">Strona | </w:t>
+        </w:r>
+        <w:fldSimple w:instr=" PAGE   \* MERGEFORMAT ">
+          <w:r>
+            <w:rPr>
+              <w:noProof/>
+            </w:rPr>
+            <w:t>12</w:t>
+          </w:r>
+        </w:fldSimple>
+        <w:r>
+          <w:t xml:space="preserve"> </w:t>
+        </w:r>
+      </w:p>
+    </w:sdtContent>
+  </w:sdt>
+  <w:p>
+    <w:pPr>
+      <w:pStyle w:val="Stopka"/>
+    </w:pPr>
+  </w:p>
+</w:ftr>
+</file>
+
+<file path=word/footer3.xml><?xml version="1.0" encoding="utf-8"?>
+<w:ftr xmlns:ve="http://schemas.openxmlformats.org/markup-compatibility/2006" xmlns:o="urn:schemas-microsoft-com:office:office" xmlns:r="http://schemas.openxmlformats.org/officeDocument/2006/relationships" xmlns:m="http://schemas.openxmlformats.org/officeDocument/2006/math" xmlns:v="urn:schemas-microsoft-com:vml" xmlns:wp="http://schemas.openxmlformats.org/drawingml/2006/wordprocessingDrawing" xmlns:w10="urn:schemas-microsoft-com:office:word" xmlns:w="http://schemas.openxmlformats.org/wordprocessingml/2006/main" xmlns:wne="http://schemas.microsoft.com/office/word/2006/wordml">
+  <w:p>
+    <w:pPr>
+      <w:pStyle w:val="Stopka"/>
+    </w:pPr>
+  </w:p>
+</w:ftr>
+</file>
+
+<file path=word/footnotes.xml><?xml version="1.0" encoding="utf-8"?>
+<w:footnotes xmlns:ve="http://schemas.openxmlformats.org/markup-compatibility/2006" xmlns:o="urn:schemas-microsoft-com:office:office" xmlns:r="http://schemas.openxmlformats.org/officeDocument/2006/relationships" xmlns:m="http://schemas.openxmlformats.org/officeDocument/2006/math" xmlns:v="urn:schemas-microsoft-com:vml" xmlns:wp="http://schemas.openxmlformats.org/drawingml/2006/wordprocessingDrawing" xmlns:w10="urn:schemas-microsoft-com:office:word" xmlns:w="http://schemas.openxmlformats.org/wordprocessingml/2006/main" xmlns:wne="http://schemas.microsoft.com/office/word/2006/wordml">
+  <w:footnote w:type="separator" w:id="-1">
+    <w:p>
+      <w:pPr>
+        <w:spacing w:after="0" w:line="240" w:lineRule="auto"/>
+      </w:pPr>
+      <w:r>
+        <w:separator/>
+      </w:r>
+    </w:p>
+  </w:footnote>
+  <w:footnote w:type="continuationSeparator" w:id="0">
+    <w:p>
+      <w:pPr>
+        <w:spacing w:after="0" w:line="240" w:lineRule="auto"/>
+      </w:pPr>
+      <w:r>
+        <w:continuationSeparator/>
+      </w:r>
+    </w:p>
+  </w:footnote>
+</w:footnotes>
+</file>
+
+<file path=word/header1.xml><?xml version="1.0" encoding="utf-8"?>
+<w:hdr xmlns:ve="http://schemas.openxmlformats.org/markup-compatibility/2006" xmlns:o="urn:schemas-microsoft-com:office:office" xmlns:r="http://schemas.openxmlformats.org/officeDocument/2006/relationships" xmlns:m="http://schemas.openxmlformats.org/officeDocument/2006/math" xmlns:v="urn:schemas-microsoft-com:vml" xmlns:wp="http://schemas.openxmlformats.org/drawingml/2006/wordprocessingDrawing" xmlns:w10="urn:schemas-microsoft-com:office:word" xmlns:w="http://schemas.openxmlformats.org/wordprocessingml/2006/main" xmlns:wne="http://schemas.microsoft.com/office/word/2006/wordml">
+  <w:p>
+    <w:pPr>
+      <w:pStyle w:val="Nagwek"/>
+    </w:pPr>
+  </w:p>
+</w:hdr>
+</file>
+
+<file path=word/header2.xml><?xml version="1.0" encoding="utf-8"?>
+<w:hdr xmlns:ve="http://schemas.openxmlformats.org/markup-compatibility/2006" xmlns:o="urn:schemas-microsoft-com:office:office" xmlns:r="http://schemas.openxmlformats.org/officeDocument/2006/relationships" xmlns:m="http://schemas.openxmlformats.org/officeDocument/2006/math" xmlns:v="urn:schemas-microsoft-com:vml" xmlns:wp="http://schemas.openxmlformats.org/drawingml/2006/wordprocessingDrawing" xmlns:w10="urn:schemas-microsoft-com:office:word" xmlns:w="http://schemas.openxmlformats.org/wordprocessingml/2006/main" xmlns:wne="http://schemas.microsoft.com/office/word/2006/wordml">
+  <w:p>
+    <w:pPr>
+      <w:pStyle w:val="Nagwek"/>
+      <w:rPr>
+        <w:sz w:val="22"/>
+      </w:rPr>
+    </w:pPr>
+    <w:r>
+      <w:rPr>
+        <w:sz w:val="22"/>
+      </w:rPr>
+      <w:t>Algorytmy ewolucyjne w zadaniu klasteryzacji.</w:t>
+    </w:r>
+  </w:p>
+</w:hdr>
+</file>
+
+<file path=word/header3.xml><?xml version="1.0" encoding="utf-8"?>
+<w:hdr xmlns:ve="http://schemas.openxmlformats.org/markup-compatibility/2006" xmlns:o="urn:schemas-microsoft-com:office:office" xmlns:r="http://schemas.openxmlformats.org/officeDocument/2006/relationships" xmlns:m="http://schemas.openxmlformats.org/officeDocument/2006/math" xmlns:v="urn:schemas-microsoft-com:vml" xmlns:wp="http://schemas.openxmlformats.org/drawingml/2006/wordprocessingDrawing" xmlns:w10="urn:schemas-microsoft-com:office:word" xmlns:w="http://schemas.openxmlformats.org/wordprocessingml/2006/main" xmlns:wne="http://schemas.microsoft.com/office/word/2006/wordml">
+  <w:p>
+    <w:pPr>
+      <w:pStyle w:val="Nagwek"/>
+    </w:pPr>
+  </w:p>
+</w:hdr>
 </file>
 
 <file path=word/numbering.xml><?xml version="1.0" encoding="utf-8"?>
@@ -15943,6 +16547,7 @@
   <w:style w:type="character" w:default="1" w:styleId="Domylnaczcionkaakapitu">
     <w:name w:val="Default Paragraph Font"/>
     <w:uiPriority w:val="1"/>
+    <w:semiHidden/>
     <w:unhideWhenUsed/>
   </w:style>
   <w:style w:type="table" w:default="1" w:styleId="Standardowy">
@@ -16592,7 +17197,402 @@
     <w:link w:val="Rys"/>
     <w:rsid w:val="00941F6E"/>
   </w:style>
+  <w:style w:type="paragraph" w:styleId="Nagwek">
+    <w:name w:val="header"/>
+    <w:basedOn w:val="Normalny"/>
+    <w:link w:val="NagwekZnak"/>
+    <w:uiPriority w:val="99"/>
+    <w:unhideWhenUsed/>
+    <w:rsid w:val="0000757B"/>
+    <w:pPr>
+      <w:tabs>
+        <w:tab w:val="center" w:pos="4536"/>
+        <w:tab w:val="right" w:pos="9072"/>
+      </w:tabs>
+      <w:spacing w:after="0" w:line="240" w:lineRule="auto"/>
+    </w:pPr>
+  </w:style>
+  <w:style w:type="character" w:customStyle="1" w:styleId="NagwekZnak">
+    <w:name w:val="Nagłówek Znak"/>
+    <w:basedOn w:val="Domylnaczcionkaakapitu"/>
+    <w:link w:val="Nagwek"/>
+    <w:uiPriority w:val="99"/>
+    <w:rsid w:val="0000757B"/>
+    <w:rPr>
+      <w:rFonts w:ascii="Times New Roman" w:hAnsi="Times New Roman"/>
+      <w:sz w:val="24"/>
+    </w:rPr>
+  </w:style>
+  <w:style w:type="paragraph" w:styleId="Stopka">
+    <w:name w:val="footer"/>
+    <w:basedOn w:val="Normalny"/>
+    <w:link w:val="StopkaZnak"/>
+    <w:uiPriority w:val="99"/>
+    <w:unhideWhenUsed/>
+    <w:rsid w:val="0000757B"/>
+    <w:pPr>
+      <w:tabs>
+        <w:tab w:val="center" w:pos="4536"/>
+        <w:tab w:val="right" w:pos="9072"/>
+      </w:tabs>
+      <w:spacing w:after="0" w:line="240" w:lineRule="auto"/>
+    </w:pPr>
+  </w:style>
+  <w:style w:type="character" w:customStyle="1" w:styleId="StopkaZnak">
+    <w:name w:val="Stopka Znak"/>
+    <w:basedOn w:val="Domylnaczcionkaakapitu"/>
+    <w:link w:val="Stopka"/>
+    <w:uiPriority w:val="99"/>
+    <w:rsid w:val="0000757B"/>
+    <w:rPr>
+      <w:rFonts w:ascii="Times New Roman" w:hAnsi="Times New Roman"/>
+      <w:sz w:val="24"/>
+    </w:rPr>
+  </w:style>
 </w:styles>
+</file>
+
+<file path=word/glossary/document.xml><?xml version="1.0" encoding="utf-8"?>
+<w:glossaryDocument xmlns:ve="http://schemas.openxmlformats.org/markup-compatibility/2006" xmlns:o="urn:schemas-microsoft-com:office:office" xmlns:r="http://schemas.openxmlformats.org/officeDocument/2006/relationships" xmlns:m="http://schemas.openxmlformats.org/officeDocument/2006/math" xmlns:v="urn:schemas-microsoft-com:vml" xmlns:wp="http://schemas.openxmlformats.org/drawingml/2006/wordprocessingDrawing" xmlns:w10="urn:schemas-microsoft-com:office:word" xmlns:w="http://schemas.openxmlformats.org/wordprocessingml/2006/main" xmlns:wne="http://schemas.microsoft.com/office/word/2006/wordml">
+  <w:docParts/>
+</w:glossaryDocument>
+</file>
+
+<file path=word/glossary/fontTable.xml><?xml version="1.0" encoding="utf-8"?>
+<w:fonts xmlns:r="http://schemas.openxmlformats.org/officeDocument/2006/relationships" xmlns:w="http://schemas.openxmlformats.org/wordprocessingml/2006/main">
+  <w:font w:name="Symbol">
+    <w:panose1 w:val="05050102010706020507"/>
+    <w:charset w:val="02"/>
+    <w:family w:val="roman"/>
+    <w:pitch w:val="variable"/>
+    <w:sig w:usb0="00000000" w:usb1="10000000" w:usb2="00000000" w:usb3="00000000" w:csb0="80000000" w:csb1="00000000"/>
+  </w:font>
+  <w:font w:name="Times New Roman">
+    <w:panose1 w:val="02020603050405020304"/>
+    <w:charset w:val="EE"/>
+    <w:family w:val="roman"/>
+    <w:pitch w:val="variable"/>
+    <w:sig w:usb0="20002A87" w:usb1="80000000" w:usb2="00000008" w:usb3="00000000" w:csb0="000001FF" w:csb1="00000000"/>
+  </w:font>
+  <w:font w:name="Courier New">
+    <w:panose1 w:val="02070309020205020404"/>
+    <w:charset w:val="EE"/>
+    <w:family w:val="modern"/>
+    <w:pitch w:val="fixed"/>
+    <w:sig w:usb0="20002A87" w:usb1="80000000" w:usb2="00000008" w:usb3="00000000" w:csb0="000001FF" w:csb1="00000000"/>
+  </w:font>
+  <w:font w:name="OpenSymbol">
+    <w:panose1 w:val="05010000000000000000"/>
+    <w:charset w:val="00"/>
+    <w:family w:val="auto"/>
+    <w:pitch w:val="variable"/>
+    <w:sig w:usb0="800000AF" w:usb1="1001ECEA" w:usb2="00000000" w:usb3="00000000" w:csb0="00000001" w:csb1="00000000"/>
+  </w:font>
+  <w:font w:name="Wingdings">
+    <w:panose1 w:val="05000000000000000000"/>
+    <w:charset w:val="02"/>
+    <w:family w:val="auto"/>
+    <w:pitch w:val="variable"/>
+    <w:sig w:usb0="00000000" w:usb1="10000000" w:usb2="00000000" w:usb3="00000000" w:csb0="80000000" w:csb1="00000000"/>
+  </w:font>
+  <w:font w:name="Calibri">
+    <w:panose1 w:val="020F0502020204030204"/>
+    <w:charset w:val="EE"/>
+    <w:family w:val="swiss"/>
+    <w:pitch w:val="variable"/>
+    <w:sig w:usb0="A00002EF" w:usb1="4000207B" w:usb2="00000000" w:usb3="00000000" w:csb0="0000009F" w:csb1="00000000"/>
+  </w:font>
+  <w:font w:name="Cambria">
+    <w:panose1 w:val="02040503050406030204"/>
+    <w:charset w:val="EE"/>
+    <w:family w:val="roman"/>
+    <w:pitch w:val="variable"/>
+    <w:sig w:usb0="A00002EF" w:usb1="4000004B" w:usb2="00000000" w:usb3="00000000" w:csb0="0000009F" w:csb1="00000000"/>
+  </w:font>
+  <w:font w:name="Tahoma">
+    <w:panose1 w:val="020B0604030504040204"/>
+    <w:charset w:val="EE"/>
+    <w:family w:val="swiss"/>
+    <w:pitch w:val="variable"/>
+    <w:sig w:usb0="61002A87" w:usb1="80000000" w:usb2="00000008" w:usb3="00000000" w:csb0="000101FF" w:csb1="00000000"/>
+  </w:font>
+  <w:font w:name="SimSun">
+    <w:altName w:val="宋体"/>
+    <w:panose1 w:val="02010600030101010101"/>
+    <w:charset w:val="86"/>
+    <w:family w:val="auto"/>
+    <w:pitch w:val="variable"/>
+    <w:sig w:usb0="00000003" w:usb1="080E0000" w:usb2="00000010" w:usb3="00000000" w:csb0="00040001" w:csb1="00000000"/>
+  </w:font>
+  <w:font w:name="Lucida Sans">
+    <w:altName w:val="Times New Roman"/>
+    <w:charset w:val="00"/>
+    <w:family w:val="auto"/>
+    <w:pitch w:val="default"/>
+    <w:sig w:usb0="00000000" w:usb1="00000000" w:usb2="00000000" w:usb3="00000000" w:csb0="00000000" w:csb1="00000000"/>
+  </w:font>
+  <w:font w:name="Arial">
+    <w:panose1 w:val="020B0604020202020204"/>
+    <w:charset w:val="EE"/>
+    <w:family w:val="swiss"/>
+    <w:pitch w:val="variable"/>
+    <w:sig w:usb0="20002A87" w:usb1="80000000" w:usb2="00000008" w:usb3="00000000" w:csb0="000001FF" w:csb1="00000000"/>
+  </w:font>
+  <w:font w:name="Cambria Math">
+    <w:panose1 w:val="02040503050406030204"/>
+    <w:charset w:val="EE"/>
+    <w:family w:val="roman"/>
+    <w:pitch w:val="variable"/>
+    <w:sig w:usb0="A00002EF" w:usb1="420020EB" w:usb2="00000000" w:usb3="00000000" w:csb0="0000009F" w:csb1="00000000"/>
+  </w:font>
+  <w:font w:name="Courier">
+    <w:panose1 w:val="02070409020205020404"/>
+    <w:charset w:val="00"/>
+    <w:family w:val="modern"/>
+    <w:notTrueType/>
+    <w:pitch w:val="fixed"/>
+    <w:sig w:usb0="00000003" w:usb1="00000000" w:usb2="00000000" w:usb3="00000000" w:csb0="00000001" w:csb1="00000000"/>
+  </w:font>
+</w:fonts>
+</file>
+
+<file path=word/glossary/settings.xml><?xml version="1.0" encoding="utf-8"?>
+<w:settings xmlns:o="urn:schemas-microsoft-com:office:office" xmlns:r="http://schemas.openxmlformats.org/officeDocument/2006/relationships" xmlns:m="http://schemas.openxmlformats.org/officeDocument/2006/math" xmlns:v="urn:schemas-microsoft-com:vml" xmlns:w10="urn:schemas-microsoft-com:office:word" xmlns:w="http://schemas.openxmlformats.org/wordprocessingml/2006/main" xmlns:sl="http://schemas.openxmlformats.org/schemaLibrary/2006/main">
+  <w:view w:val="normal"/>
+  <w:defaultTabStop w:val="708"/>
+  <w:hyphenationZone w:val="425"/>
+  <w:characterSpacingControl w:val="doNotCompress"/>
+  <w:compat>
+    <w:useFELayout/>
+  </w:compat>
+  <w:rsids>
+    <w:rsidRoot w:val="00C038D7"/>
+    <w:rsid w:val="00C038D7"/>
+    <w:rsid w:val="00E42A16"/>
+  </w:rsids>
+  <m:mathPr>
+    <m:mathFont m:val="Cambria Math"/>
+    <m:brkBin m:val="before"/>
+    <m:brkBinSub m:val="--"/>
+    <m:smallFrac m:val="off"/>
+    <m:dispDef/>
+    <m:lMargin m:val="0"/>
+    <m:rMargin m:val="0"/>
+    <m:defJc m:val="centerGroup"/>
+    <m:wrapIndent m:val="1440"/>
+    <m:intLim m:val="subSup"/>
+    <m:naryLim m:val="undOvr"/>
+  </m:mathPr>
+  <w:themeFontLang w:val="pl-PL"/>
+  <w:clrSchemeMapping w:bg1="light1" w:t1="dark1" w:bg2="light2" w:t2="dark2" w:accent1="accent1" w:accent2="accent2" w:accent3="accent3" w:accent4="accent4" w:accent5="accent5" w:accent6="accent6" w:hyperlink="hyperlink" w:followedHyperlink="followedHyperlink"/>
+  <w:decimalSymbol w:val=","/>
+  <w:listSeparator w:val=";"/>
+</w:settings>
+</file>
+
+<file path=word/glossary/styles.xml><?xml version="1.0" encoding="utf-8"?>
+<w:styles xmlns:r="http://schemas.openxmlformats.org/officeDocument/2006/relationships" xmlns:w="http://schemas.openxmlformats.org/wordprocessingml/2006/main">
+  <w:docDefaults>
+    <w:rPrDefault>
+      <w:rPr>
+        <w:rFonts w:asciiTheme="minorHAnsi" w:eastAsiaTheme="minorEastAsia" w:hAnsiTheme="minorHAnsi" w:cstheme="minorBidi"/>
+        <w:sz w:val="22"/>
+        <w:szCs w:val="22"/>
+        <w:lang w:val="pl-PL" w:eastAsia="pl-PL" w:bidi="ar-SA"/>
+      </w:rPr>
+    </w:rPrDefault>
+    <w:pPrDefault>
+      <w:pPr>
+        <w:spacing w:after="200" w:line="276" w:lineRule="auto"/>
+      </w:pPr>
+    </w:pPrDefault>
+  </w:docDefaults>
+  <w:latentStyles w:defLockedState="0" w:defUIPriority="99" w:defSemiHidden="1" w:defUnhideWhenUsed="1" w:defQFormat="0" w:count="267">
+    <w:lsdException w:name="Normal" w:semiHidden="0" w:uiPriority="0" w:unhideWhenUsed="0" w:qFormat="1"/>
+    <w:lsdException w:name="heading 1" w:semiHidden="0" w:uiPriority="9" w:unhideWhenUsed="0" w:qFormat="1"/>
+    <w:lsdException w:name="heading 2" w:uiPriority="9" w:qFormat="1"/>
+    <w:lsdException w:name="heading 3" w:uiPriority="9" w:qFormat="1"/>
+    <w:lsdException w:name="heading 4" w:uiPriority="9" w:qFormat="1"/>
+    <w:lsdException w:name="heading 5" w:uiPriority="9" w:qFormat="1"/>
+    <w:lsdException w:name="heading 6" w:uiPriority="9" w:qFormat="1"/>
+    <w:lsdException w:name="heading 7" w:uiPriority="9" w:qFormat="1"/>
+    <w:lsdException w:name="heading 8" w:uiPriority="9" w:qFormat="1"/>
+    <w:lsdException w:name="heading 9" w:uiPriority="9" w:qFormat="1"/>
+    <w:lsdException w:name="toc 1" w:uiPriority="39"/>
+    <w:lsdException w:name="toc 2" w:uiPriority="39"/>
+    <w:lsdException w:name="toc 3" w:uiPriority="39"/>
+    <w:lsdException w:name="toc 4" w:uiPriority="39"/>
+    <w:lsdException w:name="toc 5" w:uiPriority="39"/>
+    <w:lsdException w:name="toc 6" w:uiPriority="39"/>
+    <w:lsdException w:name="toc 7" w:uiPriority="39"/>
+    <w:lsdException w:name="toc 8" w:uiPriority="39"/>
+    <w:lsdException w:name="toc 9" w:uiPriority="39"/>
+    <w:lsdException w:name="caption" w:uiPriority="35" w:qFormat="1"/>
+    <w:lsdException w:name="Title" w:semiHidden="0" w:uiPriority="10" w:unhideWhenUsed="0" w:qFormat="1"/>
+    <w:lsdException w:name="Default Paragraph Font" w:uiPriority="1"/>
+    <w:lsdException w:name="Subtitle" w:semiHidden="0" w:uiPriority="11" w:unhideWhenUsed="0" w:qFormat="1"/>
+    <w:lsdException w:name="Strong" w:semiHidden="0" w:uiPriority="22" w:unhideWhenUsed="0" w:qFormat="1"/>
+    <w:lsdException w:name="Emphasis" w:semiHidden="0" w:uiPriority="20" w:unhideWhenUsed="0" w:qFormat="1"/>
+    <w:lsdException w:name="Table Grid" w:semiHidden="0" w:uiPriority="59" w:unhideWhenUsed="0"/>
+    <w:lsdException w:name="Placeholder Text" w:unhideWhenUsed="0"/>
+    <w:lsdException w:name="No Spacing" w:semiHidden="0" w:uiPriority="1" w:unhideWhenUsed="0" w:qFormat="1"/>
+    <w:lsdException w:name="Light Shading" w:semiHidden="0" w:uiPriority="60" w:unhideWhenUsed="0"/>
+    <w:lsdException w:name="Light List" w:semiHidden="0" w:uiPriority="61" w:unhideWhenUsed="0"/>
+    <w:lsdException w:name="Light Grid" w:semiHidden="0" w:uiPriority="62" w:unhideWhenUsed="0"/>
+    <w:lsdException w:name="Medium Shading 1" w:semiHidden="0" w:uiPriority="63" w:unhideWhenUsed="0"/>
+    <w:lsdException w:name="Medium Shading 2" w:semiHidden="0" w:uiPriority="64" w:unhideWhenUsed="0"/>
+    <w:lsdException w:name="Medium List 1" w:semiHidden="0" w:uiPriority="65" w:unhideWhenUsed="0"/>
+    <w:lsdException w:name="Medium List 2" w:semiHidden="0" w:uiPriority="66" w:unhideWhenUsed="0"/>
+    <w:lsdException w:name="Medium Grid 1" w:semiHidden="0" w:uiPriority="67" w:unhideWhenUsed="0"/>
+    <w:lsdException w:name="Medium Grid 2" w:semiHidden="0" w:uiPriority="68" w:unhideWhenUsed="0"/>
+    <w:lsdException w:name="Medium Grid 3" w:semiHidden="0" w:uiPriority="69" w:unhideWhenUsed="0"/>
+    <w:lsdException w:name="Dark List" w:semiHidden="0" w:uiPriority="70" w:unhideWhenUsed="0"/>
+    <w:lsdException w:name="Colorful Shading" w:semiHidden="0" w:uiPriority="71" w:unhideWhenUsed="0"/>
+    <w:lsdException w:name="Colorful List" w:semiHidden="0" w:uiPriority="72" w:unhideWhenUsed="0"/>
+    <w:lsdException w:name="Colorful Grid" w:semiHidden="0" w:uiPriority="73" w:unhideWhenUsed="0"/>
+    <w:lsdException w:name="Light Shading Accent 1" w:semiHidden="0" w:uiPriority="60" w:unhideWhenUsed="0"/>
+    <w:lsdException w:name="Light List Accent 1" w:semiHidden="0" w:uiPriority="61" w:unhideWhenUsed="0"/>
+    <w:lsdException w:name="Light Grid Accent 1" w:semiHidden="0" w:uiPriority="62" w:unhideWhenUsed="0"/>
+    <w:lsdException w:name="Medium Shading 1 Accent 1" w:semiHidden="0" w:uiPriority="63" w:unhideWhenUsed="0"/>
+    <w:lsdException w:name="Medium Shading 2 Accent 1" w:semiHidden="0" w:uiPriority="64" w:unhideWhenUsed="0"/>
+    <w:lsdException w:name="Medium List 1 Accent 1" w:semiHidden="0" w:uiPriority="65" w:unhideWhenUsed="0"/>
+    <w:lsdException w:name="Revision" w:unhideWhenUsed="0"/>
+    <w:lsdException w:name="List Paragraph" w:semiHidden="0" w:uiPriority="34" w:unhideWhenUsed="0" w:qFormat="1"/>
+    <w:lsdException w:name="Quote" w:semiHidden="0" w:uiPriority="29" w:unhideWhenUsed="0" w:qFormat="1"/>
+    <w:lsdException w:name="Intense Quote" w:semiHidden="0" w:uiPriority="30" w:unhideWhenUsed="0" w:qFormat="1"/>
+    <w:lsdException w:name="Medium List 2 Accent 1" w:semiHidden="0" w:uiPriority="66" w:unhideWhenUsed="0"/>
+    <w:lsdException w:name="Medium Grid 1 Accent 1" w:semiHidden="0" w:uiPriority="67" w:unhideWhenUsed="0"/>
+    <w:lsdException w:name="Medium Grid 2 Accent 1" w:semiHidden="0" w:uiPriority="68" w:unhideWhenUsed="0"/>
+    <w:lsdException w:name="Medium Grid 3 Accent 1" w:semiHidden="0" w:uiPriority="69" w:unhideWhenUsed="0"/>
+    <w:lsdException w:name="Dark List Accent 1" w:semiHidden="0" w:uiPriority="70" w:unhideWhenUsed="0"/>
+    <w:lsdException w:name="Colorful Shading Accent 1" w:semiHidden="0" w:uiPriority="71" w:unhideWhenUsed="0"/>
+    <w:lsdException w:name="Colorful List Accent 1" w:semiHidden="0" w:uiPriority="72" w:unhideWhenUsed="0"/>
+    <w:lsdException w:name="Colorful Grid Accent 1" w:semiHidden="0" w:uiPriority="73" w:unhideWhenUsed="0"/>
+    <w:lsdException w:name="Light Shading Accent 2" w:semiHidden="0" w:uiPriority="60" w:unhideWhenUsed="0"/>
+    <w:lsdException w:name="Light List Accent 2" w:semiHidden="0" w:uiPriority="61" w:unhideWhenUsed="0"/>
+    <w:lsdException w:name="Light Grid Accent 2" w:semiHidden="0" w:uiPriority="62" w:unhideWhenUsed="0"/>
+    <w:lsdException w:name="Medium Shading 1 Accent 2" w:semiHidden="0" w:uiPriority="63" w:unhideWhenUsed="0"/>
+    <w:lsdException w:name="Medium Shading 2 Accent 2" w:semiHidden="0" w:uiPriority="64" w:unhideWhenUsed="0"/>
+    <w:lsdException w:name="Medium List 1 Accent 2" w:semiHidden="0" w:uiPriority="65" w:unhideWhenUsed="0"/>
+    <w:lsdException w:name="Medium List 2 Accent 2" w:semiHidden="0" w:uiPriority="66" w:unhideWhenUsed="0"/>
+    <w:lsdException w:name="Medium Grid 1 Accent 2" w:semiHidden="0" w:uiPriority="67" w:unhideWhenUsed="0"/>
+    <w:lsdException w:name="Medium Grid 2 Accent 2" w:semiHidden="0" w:uiPriority="68" w:unhideWhenUsed="0"/>
+    <w:lsdException w:name="Medium Grid 3 Accent 2" w:semiHidden="0" w:uiPriority="69" w:unhideWhenUsed="0"/>
+    <w:lsdException w:name="Dark List Accent 2" w:semiHidden="0" w:uiPriority="70" w:unhideWhenUsed="0"/>
+    <w:lsdException w:name="Colorful Shading Accent 2" w:semiHidden="0" w:uiPriority="71" w:unhideWhenUsed="0"/>
+    <w:lsdException w:name="Colorful List Accent 2" w:semiHidden="0" w:uiPriority="72" w:unhideWhenUsed="0"/>
+    <w:lsdException w:name="Colorful Grid Accent 2" w:semiHidden="0" w:uiPriority="73" w:unhideWhenUsed="0"/>
+    <w:lsdException w:name="Light Shading Accent 3" w:semiHidden="0" w:uiPriority="60" w:unhideWhenUsed="0"/>
+    <w:lsdException w:name="Light List Accent 3" w:semiHidden="0" w:uiPriority="61" w:unhideWhenUsed="0"/>
+    <w:lsdException w:name="Light Grid Accent 3" w:semiHidden="0" w:uiPriority="62" w:unhideWhenUsed="0"/>
+    <w:lsdException w:name="Medium Shading 1 Accent 3" w:semiHidden="0" w:uiPriority="63" w:unhideWhenUsed="0"/>
+    <w:lsdException w:name="Medium Shading 2 Accent 3" w:semiHidden="0" w:uiPriority="64" w:unhideWhenUsed="0"/>
+    <w:lsdException w:name="Medium List 1 Accent 3" w:semiHidden="0" w:uiPriority="65" w:unhideWhenUsed="0"/>
+    <w:lsdException w:name="Medium List 2 Accent 3" w:semiHidden="0" w:uiPriority="66" w:unhideWhenUsed="0"/>
+    <w:lsdException w:name="Medium Grid 1 Accent 3" w:semiHidden="0" w:uiPriority="67" w:unhideWhenUsed="0"/>
+    <w:lsdException w:name="Medium Grid 2 Accent 3" w:semiHidden="0" w:uiPriority="68" w:unhideWhenUsed="0"/>
+    <w:lsdException w:name="Medium Grid 3 Accent 3" w:semiHidden="0" w:uiPriority="69" w:unhideWhenUsed="0"/>
+    <w:lsdException w:name="Dark List Accent 3" w:semiHidden="0" w:uiPriority="70" w:unhideWhenUsed="0"/>
+    <w:lsdException w:name="Colorful Shading Accent 3" w:semiHidden="0" w:uiPriority="71" w:unhideWhenUsed="0"/>
+    <w:lsdException w:name="Colorful List Accent 3" w:semiHidden="0" w:uiPriority="72" w:unhideWhenUsed="0"/>
+    <w:lsdException w:name="Colorful Grid Accent 3" w:semiHidden="0" w:uiPriority="73" w:unhideWhenUsed="0"/>
+    <w:lsdException w:name="Light Shading Accent 4" w:semiHidden="0" w:uiPriority="60" w:unhideWhenUsed="0"/>
+    <w:lsdException w:name="Light List Accent 4" w:semiHidden="0" w:uiPriority="61" w:unhideWhenUsed="0"/>
+    <w:lsdException w:name="Light Grid Accent 4" w:semiHidden="0" w:uiPriority="62" w:unhideWhenUsed="0"/>
+    <w:lsdException w:name="Medium Shading 1 Accent 4" w:semiHidden="0" w:uiPriority="63" w:unhideWhenUsed="0"/>
+    <w:lsdException w:name="Medium Shading 2 Accent 4" w:semiHidden="0" w:uiPriority="64" w:unhideWhenUsed="0"/>
+    <w:lsdException w:name="Medium List 1 Accent 4" w:semiHidden="0" w:uiPriority="65" w:unhideWhenUsed="0"/>
+    <w:lsdException w:name="Medium List 2 Accent 4" w:semiHidden="0" w:uiPriority="66" w:unhideWhenUsed="0"/>
+    <w:lsdException w:name="Medium Grid 1 Accent 4" w:semiHidden="0" w:uiPriority="67" w:unhideWhenUsed="0"/>
+    <w:lsdException w:name="Medium Grid 2 Accent 4" w:semiHidden="0" w:uiPriority="68" w:unhideWhenUsed="0"/>
+    <w:lsdException w:name="Medium Grid 3 Accent 4" w:semiHidden="0" w:uiPriority="69" w:unhideWhenUsed="0"/>
+    <w:lsdException w:name="Dark List Accent 4" w:semiHidden="0" w:uiPriority="70" w:unhideWhenUsed="0"/>
+    <w:lsdException w:name="Colorful Shading Accent 4" w:semiHidden="0" w:uiPriority="71" w:unhideWhenUsed="0"/>
+    <w:lsdException w:name="Colorful List Accent 4" w:semiHidden="0" w:uiPriority="72" w:unhideWhenUsed="0"/>
+    <w:lsdException w:name="Colorful Grid Accent 4" w:semiHidden="0" w:uiPriority="73" w:unhideWhenUsed="0"/>
+    <w:lsdException w:name="Light Shading Accent 5" w:semiHidden="0" w:uiPriority="60" w:unhideWhenUsed="0"/>
+    <w:lsdException w:name="Light List Accent 5" w:semiHidden="0" w:uiPriority="61" w:unhideWhenUsed="0"/>
+    <w:lsdException w:name="Light Grid Accent 5" w:semiHidden="0" w:uiPriority="62" w:unhideWhenUsed="0"/>
+    <w:lsdException w:name="Medium Shading 1 Accent 5" w:semiHidden="0" w:uiPriority="63" w:unhideWhenUsed="0"/>
+    <w:lsdException w:name="Medium Shading 2 Accent 5" w:semiHidden="0" w:uiPriority="64" w:unhideWhenUsed="0"/>
+    <w:lsdException w:name="Medium List 1 Accent 5" w:semiHidden="0" w:uiPriority="65" w:unhideWhenUsed="0"/>
+    <w:lsdException w:name="Medium List 2 Accent 5" w:semiHidden="0" w:uiPriority="66" w:unhideWhenUsed="0"/>
+    <w:lsdException w:name="Medium Grid 1 Accent 5" w:semiHidden="0" w:uiPriority="67" w:unhideWhenUsed="0"/>
+    <w:lsdException w:name="Medium Grid 2 Accent 5" w:semiHidden="0" w:uiPriority="68" w:unhideWhenUsed="0"/>
+    <w:lsdException w:name="Medium Grid 3 Accent 5" w:semiHidden="0" w:uiPriority="69" w:unhideWhenUsed="0"/>
+    <w:lsdException w:name="Dark List Accent 5" w:semiHidden="0" w:uiPriority="70" w:unhideWhenUsed="0"/>
+    <w:lsdException w:name="Colorful Shading Accent 5" w:semiHidden="0" w:uiPriority="71" w:unhideWhenUsed="0"/>
+    <w:lsdException w:name="Colorful List Accent 5" w:semiHidden="0" w:uiPriority="72" w:unhideWhenUsed="0"/>
+    <w:lsdException w:name="Colorful Grid Accent 5" w:semiHidden="0" w:uiPriority="73" w:unhideWhenUsed="0"/>
+    <w:lsdException w:name="Light Shading Accent 6" w:semiHidden="0" w:uiPriority="60" w:unhideWhenUsed="0"/>
+    <w:lsdException w:name="Light List Accent 6" w:semiHidden="0" w:uiPriority="61" w:unhideWhenUsed="0"/>
+    <w:lsdException w:name="Light Grid Accent 6" w:semiHidden="0" w:uiPriority="62" w:unhideWhenUsed="0"/>
+    <w:lsdException w:name="Medium Shading 1 Accent 6" w:semiHidden="0" w:uiPriority="63" w:unhideWhenUsed="0"/>
+    <w:lsdException w:name="Medium Shading 2 Accent 6" w:semiHidden="0" w:uiPriority="64" w:unhideWhenUsed="0"/>
+    <w:lsdException w:name="Medium List 1 Accent 6" w:semiHidden="0" w:uiPriority="65" w:unhideWhenUsed="0"/>
+    <w:lsdException w:name="Medium List 2 Accent 6" w:semiHidden="0" w:uiPriority="66" w:unhideWhenUsed="0"/>
+    <w:lsdException w:name="Medium Grid 1 Accent 6" w:semiHidden="0" w:uiPriority="67" w:unhideWhenUsed="0"/>
+    <w:lsdException w:name="Medium Grid 2 Accent 6" w:semiHidden="0" w:uiPriority="68" w:unhideWhenUsed="0"/>
+    <w:lsdException w:name="Medium Grid 3 Accent 6" w:semiHidden="0" w:uiPriority="69" w:unhideWhenUsed="0"/>
+    <w:lsdException w:name="Dark List Accent 6" w:semiHidden="0" w:uiPriority="70" w:unhideWhenUsed="0"/>
+    <w:lsdException w:name="Colorful Shading Accent 6" w:semiHidden="0" w:uiPriority="71" w:unhideWhenUsed="0"/>
+    <w:lsdException w:name="Colorful List Accent 6" w:semiHidden="0" w:uiPriority="72" w:unhideWhenUsed="0"/>
+    <w:lsdException w:name="Colorful Grid Accent 6" w:semiHidden="0" w:uiPriority="73" w:unhideWhenUsed="0"/>
+    <w:lsdException w:name="Subtle Emphasis" w:semiHidden="0" w:uiPriority="19" w:unhideWhenUsed="0" w:qFormat="1"/>
+    <w:lsdException w:name="Intense Emphasis" w:semiHidden="0" w:uiPriority="21" w:unhideWhenUsed="0" w:qFormat="1"/>
+    <w:lsdException w:name="Subtle Reference" w:semiHidden="0" w:uiPriority="31" w:unhideWhenUsed="0" w:qFormat="1"/>
+    <w:lsdException w:name="Intense Reference" w:semiHidden="0" w:uiPriority="32" w:unhideWhenUsed="0" w:qFormat="1"/>
+    <w:lsdException w:name="Book Title" w:semiHidden="0" w:uiPriority="33" w:unhideWhenUsed="0" w:qFormat="1"/>
+    <w:lsdException w:name="Bibliography" w:uiPriority="37"/>
+    <w:lsdException w:name="TOC Heading" w:uiPriority="39" w:qFormat="1"/>
+  </w:latentStyles>
+  <w:style w:type="paragraph" w:default="1" w:styleId="Normalny">
+    <w:name w:val="Normal"/>
+    <w:qFormat/>
+  </w:style>
+  <w:style w:type="character" w:default="1" w:styleId="Domylnaczcionkaakapitu">
+    <w:name w:val="Default Paragraph Font"/>
+    <w:uiPriority w:val="1"/>
+    <w:semiHidden/>
+    <w:unhideWhenUsed/>
+  </w:style>
+  <w:style w:type="table" w:default="1" w:styleId="Standardowy">
+    <w:name w:val="Normal Table"/>
+    <w:uiPriority w:val="99"/>
+    <w:semiHidden/>
+    <w:unhideWhenUsed/>
+    <w:qFormat/>
+    <w:tblPr>
+      <w:tblInd w:w="0" w:type="dxa"/>
+      <w:tblCellMar>
+        <w:top w:w="0" w:type="dxa"/>
+        <w:left w:w="108" w:type="dxa"/>
+        <w:bottom w:w="0" w:type="dxa"/>
+        <w:right w:w="108" w:type="dxa"/>
+      </w:tblCellMar>
+    </w:tblPr>
+  </w:style>
+  <w:style w:type="numbering" w:default="1" w:styleId="Bezlisty">
+    <w:name w:val="No List"/>
+    <w:uiPriority w:val="99"/>
+    <w:semiHidden/>
+    <w:unhideWhenUsed/>
+  </w:style>
+  <w:style w:type="paragraph" w:customStyle="1" w:styleId="C705107A8276497AAB4BFAA7C0A6C204">
+    <w:name w:val="C705107A8276497AAB4BFAA7C0A6C204"/>
+    <w:rsid w:val="00C038D7"/>
+  </w:style>
+  <w:style w:type="paragraph" w:customStyle="1" w:styleId="9A74F7B5F07B4CCA89AF30DC6850A479">
+    <w:name w:val="9A74F7B5F07B4CCA89AF30DC6850A479"/>
+    <w:rsid w:val="00C038D7"/>
+  </w:style>
+</w:styles>
+</file>
+
+<file path=word/glossary/webSettings.xml><?xml version="1.0" encoding="utf-8"?>
+<w:webSettings xmlns:r="http://schemas.openxmlformats.org/officeDocument/2006/relationships" xmlns:w="http://schemas.openxmlformats.org/wordprocessingml/2006/main">
+  <w:optimizeForBrowser/>
+</w:webSettings>
 </file>
 
 <file path=word/theme/theme1.xml><?xml version="1.0" encoding="utf-8"?>
@@ -18492,7 +19492,7 @@
 </file>
 
 <file path=customXml/itemProps1.xml><?xml version="1.0" encoding="utf-8"?>
-<ds:datastoreItem xmlns:ds="http://schemas.openxmlformats.org/officeDocument/2006/customXml" ds:itemID="{E66F3209-BE7E-4DD5-9421-5C35AA94C40C}">
+<ds:datastoreItem xmlns:ds="http://schemas.openxmlformats.org/officeDocument/2006/customXml" ds:itemID="{BC24E809-CF76-41CE-85E5-11EEAF6EDB83}">
   <ds:schemaRefs>
     <ds:schemaRef ds:uri="http://schemas.openxmlformats.org/officeDocument/2006/bibliography"/>
   </ds:schemaRefs>

</xml_diff>